<commit_message>
Notebook & Final Report finished
</commit_message>
<xml_diff>
--- a/Ramen Location Recommendation.docx
+++ b/Ramen Location Recommendation.docx
@@ -13,7 +13,7 @@
         <w:rPr>
           <w:sz w:val="72"/>
         </w:rPr>
-        <w:t>Location</w:t>
+        <w:t>Recommendation</w:t>
       </w:r>
       <w:r>
         <w:rPr>
@@ -21,24 +21,6 @@
         </w:rPr>
         <w:t xml:space="preserve"> </w:t>
       </w:r>
-      <w:r>
-        <w:rPr>
-          <w:sz w:val="72"/>
-        </w:rPr>
-        <w:t>Recommend</w:t>
-      </w:r>
-      <w:r>
-        <w:rPr>
-          <w:sz w:val="72"/>
-        </w:rPr>
-        <w:t>ation</w:t>
-      </w:r>
-      <w:r>
-        <w:rPr>
-          <w:sz w:val="96"/>
-        </w:rPr>
-        <w:t xml:space="preserve"> </w:t>
-      </w:r>
     </w:p>
     <w:p>
       <w:pPr>
@@ -51,13 +33,7 @@
         <w:rPr>
           <w:sz w:val="56"/>
         </w:rPr>
-        <w:t xml:space="preserve"> </w:t>
-      </w:r>
-      <w:r>
-        <w:rPr>
-          <w:sz w:val="56"/>
-        </w:rPr>
-        <w:t>new ramen restaurant</w:t>
+        <w:t xml:space="preserve"> new ramen restaurant</w:t>
       </w:r>
       <w:r>
         <w:rPr>
@@ -79,7 +55,7 @@
           <w:lang w:eastAsia="en-US"/>
         </w:rPr>
         <w:drawing>
-          <wp:inline distT="0" distB="0" distL="0" distR="0">
+          <wp:inline distT="0" distB="0" distL="0" distR="0" wp14:anchorId="6D160F84" wp14:editId="025E2B80">
             <wp:extent cx="5486400" cy="3135085"/>
             <wp:effectExtent l="0" t="0" r="0" b="1905"/>
             <wp:docPr id="2" name="Picture 2"/>
@@ -120,6 +96,11 @@
           </wp:inline>
         </w:drawing>
       </w:r>
+    </w:p>
+    <w:p>
+      <w:pPr>
+        <w:pStyle w:val="Author"/>
+      </w:pPr>
     </w:p>
     <w:p>
       <w:pPr>
@@ -227,6 +208,12 @@
             <w:rPr>
               <w:noProof/>
             </w:rPr>
+            <w:t xml:space="preserve">1. </w:t>
+          </w:r>
+          <w:r>
+            <w:rPr>
+              <w:noProof/>
+            </w:rPr>
             <w:t>Introduction</w:t>
           </w:r>
           <w:r>
@@ -253,6 +240,12 @@
             <w:rPr>
               <w:noProof/>
             </w:rPr>
+            <w:t xml:space="preserve">2. </w:t>
+          </w:r>
+          <w:r>
+            <w:rPr>
+              <w:noProof/>
+            </w:rPr>
             <w:t xml:space="preserve">Data </w:t>
           </w:r>
           <w:r>
@@ -267,9 +260,192 @@
             </w:rPr>
             <w:t>1</w:t>
           </w:r>
+        </w:p>
+        <w:p>
+          <w:pPr>
+            <w:pStyle w:val="TOC1"/>
+            <w:rPr>
+              <w:noProof/>
+            </w:rPr>
+          </w:pPr>
+          <w:r>
+            <w:rPr>
+              <w:noProof/>
+            </w:rPr>
+            <w:t>3</w:t>
+          </w:r>
+          <w:r>
+            <w:rPr>
+              <w:noProof/>
+            </w:rPr>
+            <w:t xml:space="preserve">. </w:t>
+          </w:r>
+          <w:r>
+            <w:rPr>
+              <w:noProof/>
+            </w:rPr>
+            <w:t>Method</w:t>
+          </w:r>
+          <w:r>
+            <w:rPr>
+              <w:noProof/>
+            </w:rPr>
+            <w:t>ology</w:t>
+          </w:r>
+          <w:r>
+            <w:rPr>
+              <w:noProof/>
+            </w:rPr>
+            <w:t xml:space="preserve"> </w:t>
+          </w:r>
+          <w:r>
+            <w:rPr>
+              <w:noProof/>
+            </w:rPr>
+            <w:tab/>
+          </w:r>
+          <w:r>
+            <w:rPr>
+              <w:noProof/>
+            </w:rPr>
+            <w:t>2</w:t>
+          </w:r>
+        </w:p>
+        <w:p>
+          <w:pPr>
+            <w:pStyle w:val="TOC1"/>
+            <w:rPr>
+              <w:noProof/>
+            </w:rPr>
+          </w:pPr>
+          <w:r>
+            <w:rPr>
+              <w:noProof/>
+            </w:rPr>
+            <w:t>4</w:t>
+          </w:r>
+          <w:r>
+            <w:rPr>
+              <w:noProof/>
+            </w:rPr>
+            <w:t xml:space="preserve">. </w:t>
+          </w:r>
+          <w:r>
+            <w:rPr>
+              <w:noProof/>
+            </w:rPr>
+            <w:t>results</w:t>
+          </w:r>
+          <w:r>
+            <w:rPr>
+              <w:noProof/>
+            </w:rPr>
+            <w:t xml:space="preserve"> </w:t>
+          </w:r>
+          <w:r>
+            <w:rPr>
+              <w:noProof/>
+            </w:rPr>
+            <w:tab/>
+          </w:r>
+          <w:r>
+            <w:rPr>
+              <w:noProof/>
+            </w:rPr>
+            <w:t>5</w:t>
+          </w:r>
+        </w:p>
+        <w:p>
+          <w:pPr>
+            <w:pStyle w:val="TOC1"/>
+            <w:rPr>
+              <w:noProof/>
+            </w:rPr>
+          </w:pPr>
+          <w:r>
+            <w:rPr>
+              <w:noProof/>
+            </w:rPr>
+            <w:t>5</w:t>
+          </w:r>
+          <w:r>
+            <w:rPr>
+              <w:noProof/>
+            </w:rPr>
+            <w:t xml:space="preserve">. </w:t>
+          </w:r>
+          <w:r>
+            <w:rPr>
+              <w:noProof/>
+            </w:rPr>
+            <w:t>discussion</w:t>
+          </w:r>
+          <w:r>
+            <w:rPr>
+              <w:noProof/>
+            </w:rPr>
+            <w:t xml:space="preserve"> </w:t>
+          </w:r>
+          <w:r>
+            <w:rPr>
+              <w:noProof/>
+            </w:rPr>
+            <w:tab/>
+          </w:r>
+          <w:r>
+            <w:rPr>
+              <w:noProof/>
+            </w:rPr>
+            <w:t>6</w:t>
+          </w:r>
+        </w:p>
+        <w:p>
+          <w:pPr>
+            <w:pStyle w:val="TOC1"/>
+            <w:rPr>
+              <w:noProof/>
+            </w:rPr>
+          </w:pPr>
+          <w:r>
+            <w:rPr>
+              <w:noProof/>
+            </w:rPr>
+            <w:t>6</w:t>
+          </w:r>
+          <w:r>
+            <w:rPr>
+              <w:noProof/>
+            </w:rPr>
+            <w:t xml:space="preserve">. </w:t>
+          </w:r>
+          <w:r>
+            <w:rPr>
+              <w:noProof/>
+            </w:rPr>
+            <w:t>conclusion</w:t>
+          </w:r>
+          <w:r>
+            <w:rPr>
+              <w:noProof/>
+            </w:rPr>
+            <w:t xml:space="preserve"> </w:t>
+          </w:r>
+          <w:r>
+            <w:rPr>
+              <w:noProof/>
+            </w:rPr>
+            <w:tab/>
+          </w:r>
+          <w:r>
+            <w:rPr>
+              <w:noProof/>
+            </w:rPr>
+            <w:t>7</w:t>
+          </w:r>
           <w:bookmarkStart w:id="0" w:name="_GoBack"/>
           <w:bookmarkEnd w:id="0"/>
         </w:p>
+        <w:p/>
         <w:p>
           <w:r>
             <w:rPr>
@@ -301,6 +477,10 @@
     <w:p>
       <w:pPr>
         <w:pStyle w:val="Heading2"/>
+        <w:numPr>
+          <w:ilvl w:val="0"/>
+          <w:numId w:val="18"/>
+        </w:numPr>
         <w:rPr>
           <w:rFonts w:asciiTheme="minorHAnsi" w:hAnsiTheme="minorHAnsi" w:cstheme="minorBidi"/>
           <w:b w:val="0"/>
@@ -501,20 +681,63 @@
     </w:p>
     <w:p>
       <w:r>
-        <w:t xml:space="preserve">For owners who wish to open a ramen restaurant, they need to know where the other ramen places located. This is important because it provides owners an overall picture of where their competitors and customers will be mainly located. </w:t>
+        <w:t>For owners who wish to open a restaurant</w:t>
+      </w:r>
+      <w:r>
+        <w:t xml:space="preserve"> that offers Japanese ramen</w:t>
+      </w:r>
+      <w:r>
+        <w:t xml:space="preserve">, they need to know where the other ramen places located. This is important because it provides owners an overall picture of where their competitors and customers will be mainly located. </w:t>
+      </w:r>
+      <w:r>
+        <w:t>They also need to know what type of the restaurant should be opened in that area.</w:t>
       </w:r>
     </w:p>
     <w:p>
       <w:r>
-        <w:t xml:space="preserve">This project analyzes all ramen and sushi (that provides ramen) places in Toronto’s boroughs and neighborhoods, and groups similar kind of areas into a cluster, based on </w:t>
-      </w:r>
-      <w:r>
-        <w:t>ramen places’ like, price and other features, and eventually give owners a guideline of where the new ramen places can be located.</w:t>
+        <w:t xml:space="preserve">This project analyzes all </w:t>
+      </w:r>
+      <w:r>
+        <w:t xml:space="preserve">restaurants that serve ramen </w:t>
+      </w:r>
+      <w:r>
+        <w:t xml:space="preserve">in Toronto’s boroughs and neighborhoods, and groups similar kind of areas into a cluster, based on </w:t>
+      </w:r>
+      <w:r>
+        <w:t xml:space="preserve">ramen </w:t>
+      </w:r>
+      <w:r>
+        <w:t>places’ rating</w:t>
+      </w:r>
+      <w:r>
+        <w:t>, price</w:t>
+      </w:r>
+      <w:r>
+        <w:t xml:space="preserve"> tier</w:t>
+      </w:r>
+      <w:r>
+        <w:t xml:space="preserve"> and </w:t>
+      </w:r>
+      <w:r>
+        <w:t>restaurant type</w:t>
+      </w:r>
+      <w:r>
+        <w:t xml:space="preserve">, and eventually give owners a guideline of where </w:t>
+      </w:r>
+      <w:r>
+        <w:t xml:space="preserve">and how </w:t>
+      </w:r>
+      <w:r>
+        <w:t>the new ramen places can be located.</w:t>
       </w:r>
     </w:p>
     <w:p>
       <w:pPr>
         <w:pStyle w:val="Heading2"/>
+        <w:numPr>
+          <w:ilvl w:val="0"/>
+          <w:numId w:val="18"/>
+        </w:numPr>
       </w:pPr>
       <w:bookmarkStart w:id="1" w:name="_Toc408396853"/>
       <w:r>
@@ -543,6 +766,8 @@
           <w:rPr>
             <w:rStyle w:val="Hyperlink"/>
             <w:b/>
+            <w:color w:val="F75952" w:themeColor="accent1"/>
+            <w:u w:val="none"/>
           </w:rPr>
           <w:t>Toronto postal code &amp; neighborhood data</w:t>
         </w:r>
@@ -564,24 +789,2249 @@
           <w:b/>
           <w:color w:val="F75952" w:themeColor="accent1"/>
         </w:rPr>
-        <w:t xml:space="preserve">Venue data returned from </w:t>
-      </w:r>
+        <w:t>Geospatial data</w:t>
+      </w:r>
+      <w:r>
+        <w:t xml:space="preserve"> – this dataset maps each postal code to latitude and longitude</w:t>
+      </w:r>
+    </w:p>
+    <w:p>
+      <w:pPr>
+        <w:pStyle w:val="ListParagraph"/>
+        <w:numPr>
+          <w:ilvl w:val="0"/>
+          <w:numId w:val="17"/>
+        </w:numPr>
+      </w:pPr>
       <w:r>
         <w:rPr>
           <w:b/>
           <w:color w:val="F75952" w:themeColor="accent1"/>
         </w:rPr>
-        <w:t>Foursquare API</w:t>
+        <w:t>Venue data returned from Foursquare API</w:t>
       </w:r>
       <w:r>
         <w:t xml:space="preserve"> </w:t>
       </w:r>
       <w:r>
-        <w:t>– this dataset is an addon based on neighborhood data. It provides venues info including location, reviews, likes, etc. In our case, we will focus mainly on ramen and sushi places within each neighborhood.</w:t>
+        <w:t xml:space="preserve">– this dataset is an addon based on neighborhood data. It provides venues info including location, reviews, likes, etc. In our case, we will focus mainly on </w:t>
+      </w:r>
+      <w:r>
+        <w:t>restaurants</w:t>
+      </w:r>
+      <w:r>
+        <w:t xml:space="preserve"> </w:t>
+      </w:r>
+      <w:r>
+        <w:t>that serve ramens</w:t>
+      </w:r>
+      <w:r>
+        <w:t xml:space="preserve"> within each neighborhood.</w:t>
+      </w:r>
+      <w:r>
+        <w:t xml:space="preserve"> We will also get ratings and price tier info of each restaurant/venue.</w:t>
+      </w:r>
+    </w:p>
+    <w:p>
+      <w:pPr>
+        <w:pStyle w:val="Heading2"/>
+        <w:numPr>
+          <w:ilvl w:val="0"/>
+          <w:numId w:val="18"/>
+        </w:numPr>
+      </w:pPr>
+      <w:r>
+        <w:lastRenderedPageBreak/>
+        <w:t>Methodology</w:t>
+      </w:r>
+    </w:p>
+    <w:p>
+      <w:pPr>
+        <w:pStyle w:val="ListParagraph"/>
+        <w:numPr>
+          <w:ilvl w:val="1"/>
+          <w:numId w:val="18"/>
+        </w:numPr>
+        <w:rPr>
+          <w:b/>
+          <w:bCs/>
+          <w:i w:val="0"/>
+          <w:iCs/>
+        </w:rPr>
+      </w:pPr>
+      <w:r>
+        <w:rPr>
+          <w:b/>
+          <w:bCs/>
+          <w:i w:val="0"/>
+          <w:iCs/>
+        </w:rPr>
+        <w:t>Data Exploring</w:t>
+      </w:r>
+    </w:p>
+    <w:p>
+      <w:pPr>
+        <w:rPr>
+          <w:lang w:eastAsia="zh-CN"/>
+        </w:rPr>
+      </w:pPr>
+      <w:r>
+        <w:rPr>
+          <w:lang w:eastAsia="zh-CN"/>
+        </w:rPr>
+        <w:t>The original (raw) data we have is the borough &amp; neighborhood of Toronto provided by Wikipedia. This is a good starting point as we want to analysis the location and restaurant type based on each area of Toronto city. We then use Geospatial data, which is provided by city of Toronto website, to map each neighborhoods’ zip code into a pair of latitude and longitude</w:t>
+      </w:r>
+      <w:r>
+        <w:rPr>
+          <w:lang w:eastAsia="zh-CN"/>
+        </w:rPr>
+        <w:t>. Once the mapping is done, our dataset looks like following as an example:</w:t>
+      </w:r>
+    </w:p>
+    <w:tbl>
+      <w:tblPr>
+        <w:tblStyle w:val="GridTable4-Accent1"/>
+        <w:tblW w:w="8642" w:type="dxa"/>
+        <w:tblLook w:val="04A0" w:firstRow="1" w:lastRow="0" w:firstColumn="1" w:lastColumn="0" w:noHBand="0" w:noVBand="1"/>
+      </w:tblPr>
+      <w:tblGrid>
+        <w:gridCol w:w="1660"/>
+        <w:gridCol w:w="1749"/>
+        <w:gridCol w:w="2682"/>
+        <w:gridCol w:w="1213"/>
+        <w:gridCol w:w="1338"/>
+      </w:tblGrid>
+      <w:tr>
+        <w:trPr>
+          <w:cnfStyle w:val="100000000000" w:firstRow="1" w:lastRow="0" w:firstColumn="0" w:lastColumn="0" w:oddVBand="0" w:evenVBand="0" w:oddHBand="0" w:evenHBand="0" w:firstRowFirstColumn="0" w:firstRowLastColumn="0" w:lastRowFirstColumn="0" w:lastRowLastColumn="0"/>
+        </w:trPr>
+        <w:tc>
+          <w:tcPr>
+            <w:cnfStyle w:val="001000000000" w:firstRow="0" w:lastRow="0" w:firstColumn="1" w:lastColumn="0" w:oddVBand="0" w:evenVBand="0" w:oddHBand="0" w:evenHBand="0" w:firstRowFirstColumn="0" w:firstRowLastColumn="0" w:lastRowFirstColumn="0" w:lastRowLastColumn="0"/>
+            <w:tcW w:w="1660" w:type="dxa"/>
+          </w:tcPr>
+          <w:p>
+            <w:pPr>
+              <w:spacing w:line="360" w:lineRule="auto"/>
+              <w:jc w:val="center"/>
+              <w:rPr>
+                <w:sz w:val="20"/>
+                <w:szCs w:val="20"/>
+              </w:rPr>
+            </w:pPr>
+            <w:r>
+              <w:rPr>
+                <w:sz w:val="20"/>
+                <w:szCs w:val="20"/>
+              </w:rPr>
+              <w:t>Postal Code</w:t>
+            </w:r>
+          </w:p>
+        </w:tc>
+        <w:tc>
+          <w:tcPr>
+            <w:tcW w:w="1749" w:type="dxa"/>
+          </w:tcPr>
+          <w:p>
+            <w:pPr>
+              <w:spacing w:line="360" w:lineRule="auto"/>
+              <w:jc w:val="center"/>
+              <w:cnfStyle w:val="100000000000" w:firstRow="1" w:lastRow="0" w:firstColumn="0" w:lastColumn="0" w:oddVBand="0" w:evenVBand="0" w:oddHBand="0" w:evenHBand="0" w:firstRowFirstColumn="0" w:firstRowLastColumn="0" w:lastRowFirstColumn="0" w:lastRowLastColumn="0"/>
+              <w:rPr>
+                <w:sz w:val="20"/>
+                <w:szCs w:val="20"/>
+              </w:rPr>
+            </w:pPr>
+            <w:r>
+              <w:rPr>
+                <w:sz w:val="20"/>
+                <w:szCs w:val="20"/>
+              </w:rPr>
+              <w:t>Borough</w:t>
+            </w:r>
+          </w:p>
+        </w:tc>
+        <w:tc>
+          <w:tcPr>
+            <w:tcW w:w="2682" w:type="dxa"/>
+          </w:tcPr>
+          <w:p>
+            <w:pPr>
+              <w:spacing w:line="360" w:lineRule="auto"/>
+              <w:jc w:val="center"/>
+              <w:cnfStyle w:val="100000000000" w:firstRow="1" w:lastRow="0" w:firstColumn="0" w:lastColumn="0" w:oddVBand="0" w:evenVBand="0" w:oddHBand="0" w:evenHBand="0" w:firstRowFirstColumn="0" w:firstRowLastColumn="0" w:lastRowFirstColumn="0" w:lastRowLastColumn="0"/>
+              <w:rPr>
+                <w:sz w:val="20"/>
+                <w:szCs w:val="20"/>
+              </w:rPr>
+            </w:pPr>
+            <w:r>
+              <w:rPr>
+                <w:sz w:val="20"/>
+                <w:szCs w:val="20"/>
+              </w:rPr>
+              <w:t>Neighborhood</w:t>
+            </w:r>
+          </w:p>
+        </w:tc>
+        <w:tc>
+          <w:tcPr>
+            <w:tcW w:w="1213" w:type="dxa"/>
+          </w:tcPr>
+          <w:p>
+            <w:pPr>
+              <w:spacing w:line="360" w:lineRule="auto"/>
+              <w:jc w:val="center"/>
+              <w:cnfStyle w:val="100000000000" w:firstRow="1" w:lastRow="0" w:firstColumn="0" w:lastColumn="0" w:oddVBand="0" w:evenVBand="0" w:oddHBand="0" w:evenHBand="0" w:firstRowFirstColumn="0" w:firstRowLastColumn="0" w:lastRowFirstColumn="0" w:lastRowLastColumn="0"/>
+              <w:rPr>
+                <w:sz w:val="20"/>
+                <w:szCs w:val="20"/>
+              </w:rPr>
+            </w:pPr>
+            <w:r>
+              <w:rPr>
+                <w:sz w:val="20"/>
+                <w:szCs w:val="20"/>
+              </w:rPr>
+              <w:t>Latitude</w:t>
+            </w:r>
+          </w:p>
+        </w:tc>
+        <w:tc>
+          <w:tcPr>
+            <w:tcW w:w="1338" w:type="dxa"/>
+          </w:tcPr>
+          <w:p>
+            <w:pPr>
+              <w:spacing w:line="360" w:lineRule="auto"/>
+              <w:jc w:val="center"/>
+              <w:cnfStyle w:val="100000000000" w:firstRow="1" w:lastRow="0" w:firstColumn="0" w:lastColumn="0" w:oddVBand="0" w:evenVBand="0" w:oddHBand="0" w:evenHBand="0" w:firstRowFirstColumn="0" w:firstRowLastColumn="0" w:lastRowFirstColumn="0" w:lastRowLastColumn="0"/>
+              <w:rPr>
+                <w:sz w:val="20"/>
+                <w:szCs w:val="20"/>
+              </w:rPr>
+            </w:pPr>
+            <w:r>
+              <w:rPr>
+                <w:sz w:val="20"/>
+                <w:szCs w:val="20"/>
+              </w:rPr>
+              <w:t>Longitude</w:t>
+            </w:r>
+          </w:p>
+        </w:tc>
+      </w:tr>
+      <w:tr>
+        <w:trPr>
+          <w:cnfStyle w:val="000000100000" w:firstRow="0" w:lastRow="0" w:firstColumn="0" w:lastColumn="0" w:oddVBand="0" w:evenVBand="0" w:oddHBand="1" w:evenHBand="0" w:firstRowFirstColumn="0" w:firstRowLastColumn="0" w:lastRowFirstColumn="0" w:lastRowLastColumn="0"/>
+        </w:trPr>
+        <w:tc>
+          <w:tcPr>
+            <w:cnfStyle w:val="001000000000" w:firstRow="0" w:lastRow="0" w:firstColumn="1" w:lastColumn="0" w:oddVBand="0" w:evenVBand="0" w:oddHBand="0" w:evenHBand="0" w:firstRowFirstColumn="0" w:firstRowLastColumn="0" w:lastRowFirstColumn="0" w:lastRowLastColumn="0"/>
+            <w:tcW w:w="1660" w:type="dxa"/>
+          </w:tcPr>
+          <w:p>
+            <w:pPr>
+              <w:spacing w:line="360" w:lineRule="auto"/>
+              <w:jc w:val="center"/>
+              <w:rPr>
+                <w:sz w:val="20"/>
+                <w:szCs w:val="20"/>
+              </w:rPr>
+            </w:pPr>
+            <w:r>
+              <w:rPr>
+                <w:sz w:val="20"/>
+                <w:szCs w:val="20"/>
+              </w:rPr>
+              <w:t>M1B</w:t>
+            </w:r>
+          </w:p>
+        </w:tc>
+        <w:tc>
+          <w:tcPr>
+            <w:tcW w:w="1749" w:type="dxa"/>
+          </w:tcPr>
+          <w:p>
+            <w:pPr>
+              <w:spacing w:line="360" w:lineRule="auto"/>
+              <w:jc w:val="center"/>
+              <w:cnfStyle w:val="000000100000" w:firstRow="0" w:lastRow="0" w:firstColumn="0" w:lastColumn="0" w:oddVBand="0" w:evenVBand="0" w:oddHBand="1" w:evenHBand="0" w:firstRowFirstColumn="0" w:firstRowLastColumn="0" w:lastRowFirstColumn="0" w:lastRowLastColumn="0"/>
+              <w:rPr>
+                <w:sz w:val="20"/>
+                <w:szCs w:val="20"/>
+              </w:rPr>
+            </w:pPr>
+            <w:r>
+              <w:rPr>
+                <w:sz w:val="20"/>
+                <w:szCs w:val="20"/>
+              </w:rPr>
+              <w:t>Scarborough</w:t>
+            </w:r>
+          </w:p>
+        </w:tc>
+        <w:tc>
+          <w:tcPr>
+            <w:tcW w:w="2682" w:type="dxa"/>
+          </w:tcPr>
+          <w:p>
+            <w:pPr>
+              <w:spacing w:line="360" w:lineRule="auto"/>
+              <w:jc w:val="center"/>
+              <w:cnfStyle w:val="000000100000" w:firstRow="0" w:lastRow="0" w:firstColumn="0" w:lastColumn="0" w:oddVBand="0" w:evenVBand="0" w:oddHBand="1" w:evenHBand="0" w:firstRowFirstColumn="0" w:firstRowLastColumn="0" w:lastRowFirstColumn="0" w:lastRowLastColumn="0"/>
+              <w:rPr>
+                <w:sz w:val="20"/>
+                <w:szCs w:val="20"/>
+              </w:rPr>
+            </w:pPr>
+            <w:r>
+              <w:rPr>
+                <w:sz w:val="20"/>
+                <w:szCs w:val="20"/>
+              </w:rPr>
+              <w:t>Rouge, Malvern</w:t>
+            </w:r>
+          </w:p>
+        </w:tc>
+        <w:tc>
+          <w:tcPr>
+            <w:tcW w:w="1213" w:type="dxa"/>
+          </w:tcPr>
+          <w:p>
+            <w:pPr>
+              <w:spacing w:line="360" w:lineRule="auto"/>
+              <w:jc w:val="center"/>
+              <w:cnfStyle w:val="000000100000" w:firstRow="0" w:lastRow="0" w:firstColumn="0" w:lastColumn="0" w:oddVBand="0" w:evenVBand="0" w:oddHBand="1" w:evenHBand="0" w:firstRowFirstColumn="0" w:firstRowLastColumn="0" w:lastRowFirstColumn="0" w:lastRowLastColumn="0"/>
+              <w:rPr>
+                <w:sz w:val="20"/>
+                <w:szCs w:val="20"/>
+              </w:rPr>
+            </w:pPr>
+            <w:r>
+              <w:rPr>
+                <w:sz w:val="20"/>
+                <w:szCs w:val="20"/>
+              </w:rPr>
+              <w:t>43.806</w:t>
+            </w:r>
+          </w:p>
+        </w:tc>
+        <w:tc>
+          <w:tcPr>
+            <w:tcW w:w="1338" w:type="dxa"/>
+          </w:tcPr>
+          <w:p>
+            <w:pPr>
+              <w:spacing w:line="360" w:lineRule="auto"/>
+              <w:jc w:val="center"/>
+              <w:cnfStyle w:val="000000100000" w:firstRow="0" w:lastRow="0" w:firstColumn="0" w:lastColumn="0" w:oddVBand="0" w:evenVBand="0" w:oddHBand="1" w:evenHBand="0" w:firstRowFirstColumn="0" w:firstRowLastColumn="0" w:lastRowFirstColumn="0" w:lastRowLastColumn="0"/>
+              <w:rPr>
+                <w:sz w:val="20"/>
+                <w:szCs w:val="20"/>
+              </w:rPr>
+            </w:pPr>
+            <w:r>
+              <w:rPr>
+                <w:sz w:val="20"/>
+                <w:szCs w:val="20"/>
+              </w:rPr>
+              <w:t>-79.194</w:t>
+            </w:r>
+          </w:p>
+        </w:tc>
+      </w:tr>
+      <w:tr>
+        <w:tc>
+          <w:tcPr>
+            <w:cnfStyle w:val="001000000000" w:firstRow="0" w:lastRow="0" w:firstColumn="1" w:lastColumn="0" w:oddVBand="0" w:evenVBand="0" w:oddHBand="0" w:evenHBand="0" w:firstRowFirstColumn="0" w:firstRowLastColumn="0" w:lastRowFirstColumn="0" w:lastRowLastColumn="0"/>
+            <w:tcW w:w="1660" w:type="dxa"/>
+          </w:tcPr>
+          <w:p>
+            <w:pPr>
+              <w:spacing w:line="360" w:lineRule="auto"/>
+              <w:jc w:val="center"/>
+              <w:rPr>
+                <w:sz w:val="20"/>
+                <w:szCs w:val="20"/>
+              </w:rPr>
+            </w:pPr>
+            <w:r>
+              <w:rPr>
+                <w:sz w:val="20"/>
+                <w:szCs w:val="20"/>
+              </w:rPr>
+              <w:t>M1C</w:t>
+            </w:r>
+          </w:p>
+        </w:tc>
+        <w:tc>
+          <w:tcPr>
+            <w:tcW w:w="1749" w:type="dxa"/>
+          </w:tcPr>
+          <w:p>
+            <w:pPr>
+              <w:spacing w:line="360" w:lineRule="auto"/>
+              <w:jc w:val="center"/>
+              <w:cnfStyle w:val="000000000000" w:firstRow="0" w:lastRow="0" w:firstColumn="0" w:lastColumn="0" w:oddVBand="0" w:evenVBand="0" w:oddHBand="0" w:evenHBand="0" w:firstRowFirstColumn="0" w:firstRowLastColumn="0" w:lastRowFirstColumn="0" w:lastRowLastColumn="0"/>
+              <w:rPr>
+                <w:sz w:val="20"/>
+                <w:szCs w:val="20"/>
+              </w:rPr>
+            </w:pPr>
+            <w:r>
+              <w:rPr>
+                <w:sz w:val="20"/>
+                <w:szCs w:val="20"/>
+              </w:rPr>
+              <w:t>Scarborough</w:t>
+            </w:r>
+          </w:p>
+        </w:tc>
+        <w:tc>
+          <w:tcPr>
+            <w:tcW w:w="2682" w:type="dxa"/>
+          </w:tcPr>
+          <w:p>
+            <w:pPr>
+              <w:spacing w:line="360" w:lineRule="auto"/>
+              <w:jc w:val="center"/>
+              <w:cnfStyle w:val="000000000000" w:firstRow="0" w:lastRow="0" w:firstColumn="0" w:lastColumn="0" w:oddVBand="0" w:evenVBand="0" w:oddHBand="0" w:evenHBand="0" w:firstRowFirstColumn="0" w:firstRowLastColumn="0" w:lastRowFirstColumn="0" w:lastRowLastColumn="0"/>
+              <w:rPr>
+                <w:sz w:val="20"/>
+                <w:szCs w:val="20"/>
+              </w:rPr>
+            </w:pPr>
+            <w:r>
+              <w:rPr>
+                <w:sz w:val="20"/>
+                <w:szCs w:val="20"/>
+              </w:rPr>
+              <w:t>Highland Creek</w:t>
+            </w:r>
+          </w:p>
+        </w:tc>
+        <w:tc>
+          <w:tcPr>
+            <w:tcW w:w="1213" w:type="dxa"/>
+          </w:tcPr>
+          <w:p>
+            <w:pPr>
+              <w:spacing w:line="360" w:lineRule="auto"/>
+              <w:jc w:val="center"/>
+              <w:cnfStyle w:val="000000000000" w:firstRow="0" w:lastRow="0" w:firstColumn="0" w:lastColumn="0" w:oddVBand="0" w:evenVBand="0" w:oddHBand="0" w:evenHBand="0" w:firstRowFirstColumn="0" w:firstRowLastColumn="0" w:lastRowFirstColumn="0" w:lastRowLastColumn="0"/>
+              <w:rPr>
+                <w:sz w:val="20"/>
+                <w:szCs w:val="20"/>
+              </w:rPr>
+            </w:pPr>
+            <w:r>
+              <w:rPr>
+                <w:sz w:val="20"/>
+                <w:szCs w:val="20"/>
+              </w:rPr>
+              <w:t>43.784</w:t>
+            </w:r>
+          </w:p>
+        </w:tc>
+        <w:tc>
+          <w:tcPr>
+            <w:tcW w:w="1338" w:type="dxa"/>
+          </w:tcPr>
+          <w:p>
+            <w:pPr>
+              <w:spacing w:line="360" w:lineRule="auto"/>
+              <w:jc w:val="center"/>
+              <w:cnfStyle w:val="000000000000" w:firstRow="0" w:lastRow="0" w:firstColumn="0" w:lastColumn="0" w:oddVBand="0" w:evenVBand="0" w:oddHBand="0" w:evenHBand="0" w:firstRowFirstColumn="0" w:firstRowLastColumn="0" w:lastRowFirstColumn="0" w:lastRowLastColumn="0"/>
+              <w:rPr>
+                <w:sz w:val="20"/>
+                <w:szCs w:val="20"/>
+              </w:rPr>
+            </w:pPr>
+            <w:r>
+              <w:rPr>
+                <w:sz w:val="20"/>
+                <w:szCs w:val="20"/>
+              </w:rPr>
+              <w:t>-79.16</w:t>
+            </w:r>
+          </w:p>
+        </w:tc>
+      </w:tr>
+      <w:tr>
+        <w:trPr>
+          <w:cnfStyle w:val="000000100000" w:firstRow="0" w:lastRow="0" w:firstColumn="0" w:lastColumn="0" w:oddVBand="0" w:evenVBand="0" w:oddHBand="1" w:evenHBand="0" w:firstRowFirstColumn="0" w:firstRowLastColumn="0" w:lastRowFirstColumn="0" w:lastRowLastColumn="0"/>
+        </w:trPr>
+        <w:tc>
+          <w:tcPr>
+            <w:cnfStyle w:val="001000000000" w:firstRow="0" w:lastRow="0" w:firstColumn="1" w:lastColumn="0" w:oddVBand="0" w:evenVBand="0" w:oddHBand="0" w:evenHBand="0" w:firstRowFirstColumn="0" w:firstRowLastColumn="0" w:lastRowFirstColumn="0" w:lastRowLastColumn="0"/>
+            <w:tcW w:w="1660" w:type="dxa"/>
+          </w:tcPr>
+          <w:p>
+            <w:pPr>
+              <w:spacing w:line="360" w:lineRule="auto"/>
+              <w:jc w:val="center"/>
+              <w:rPr>
+                <w:sz w:val="20"/>
+                <w:szCs w:val="20"/>
+              </w:rPr>
+            </w:pPr>
+            <w:r>
+              <w:rPr>
+                <w:sz w:val="20"/>
+                <w:szCs w:val="20"/>
+              </w:rPr>
+              <w:t>M1H</w:t>
+            </w:r>
+          </w:p>
+        </w:tc>
+        <w:tc>
+          <w:tcPr>
+            <w:tcW w:w="1749" w:type="dxa"/>
+          </w:tcPr>
+          <w:p>
+            <w:pPr>
+              <w:spacing w:line="360" w:lineRule="auto"/>
+              <w:jc w:val="center"/>
+              <w:cnfStyle w:val="000000100000" w:firstRow="0" w:lastRow="0" w:firstColumn="0" w:lastColumn="0" w:oddVBand="0" w:evenVBand="0" w:oddHBand="1" w:evenHBand="0" w:firstRowFirstColumn="0" w:firstRowLastColumn="0" w:lastRowFirstColumn="0" w:lastRowLastColumn="0"/>
+              <w:rPr>
+                <w:sz w:val="20"/>
+                <w:szCs w:val="20"/>
+              </w:rPr>
+            </w:pPr>
+            <w:r>
+              <w:rPr>
+                <w:sz w:val="20"/>
+                <w:szCs w:val="20"/>
+              </w:rPr>
+              <w:t>Scarborough</w:t>
+            </w:r>
+          </w:p>
+        </w:tc>
+        <w:tc>
+          <w:tcPr>
+            <w:tcW w:w="2682" w:type="dxa"/>
+          </w:tcPr>
+          <w:p>
+            <w:pPr>
+              <w:spacing w:line="360" w:lineRule="auto"/>
+              <w:jc w:val="center"/>
+              <w:cnfStyle w:val="000000100000" w:firstRow="0" w:lastRow="0" w:firstColumn="0" w:lastColumn="0" w:oddVBand="0" w:evenVBand="0" w:oddHBand="1" w:evenHBand="0" w:firstRowFirstColumn="0" w:firstRowLastColumn="0" w:lastRowFirstColumn="0" w:lastRowLastColumn="0"/>
+              <w:rPr>
+                <w:sz w:val="20"/>
+                <w:szCs w:val="20"/>
+              </w:rPr>
+            </w:pPr>
+            <w:proofErr w:type="spellStart"/>
+            <w:r>
+              <w:rPr>
+                <w:sz w:val="20"/>
+                <w:szCs w:val="20"/>
+              </w:rPr>
+              <w:t>Cedarbrae</w:t>
+            </w:r>
+            <w:proofErr w:type="spellEnd"/>
+          </w:p>
+        </w:tc>
+        <w:tc>
+          <w:tcPr>
+            <w:tcW w:w="1213" w:type="dxa"/>
+          </w:tcPr>
+          <w:p>
+            <w:pPr>
+              <w:spacing w:line="360" w:lineRule="auto"/>
+              <w:jc w:val="center"/>
+              <w:cnfStyle w:val="000000100000" w:firstRow="0" w:lastRow="0" w:firstColumn="0" w:lastColumn="0" w:oddVBand="0" w:evenVBand="0" w:oddHBand="1" w:evenHBand="0" w:firstRowFirstColumn="0" w:firstRowLastColumn="0" w:lastRowFirstColumn="0" w:lastRowLastColumn="0"/>
+              <w:rPr>
+                <w:sz w:val="20"/>
+                <w:szCs w:val="20"/>
+              </w:rPr>
+            </w:pPr>
+            <w:r>
+              <w:rPr>
+                <w:sz w:val="20"/>
+                <w:szCs w:val="20"/>
+              </w:rPr>
+              <w:t>43.77</w:t>
+            </w:r>
+          </w:p>
+        </w:tc>
+        <w:tc>
+          <w:tcPr>
+            <w:tcW w:w="1338" w:type="dxa"/>
+          </w:tcPr>
+          <w:p>
+            <w:pPr>
+              <w:spacing w:line="360" w:lineRule="auto"/>
+              <w:jc w:val="center"/>
+              <w:cnfStyle w:val="000000100000" w:firstRow="0" w:lastRow="0" w:firstColumn="0" w:lastColumn="0" w:oddVBand="0" w:evenVBand="0" w:oddHBand="1" w:evenHBand="0" w:firstRowFirstColumn="0" w:firstRowLastColumn="0" w:lastRowFirstColumn="0" w:lastRowLastColumn="0"/>
+              <w:rPr>
+                <w:sz w:val="20"/>
+                <w:szCs w:val="20"/>
+              </w:rPr>
+            </w:pPr>
+            <w:r>
+              <w:rPr>
+                <w:sz w:val="20"/>
+                <w:szCs w:val="20"/>
+              </w:rPr>
+              <w:t>-79.23</w:t>
+            </w:r>
+          </w:p>
+        </w:tc>
+      </w:tr>
+    </w:tbl>
+    <w:p/>
+    <w:p>
+      <w:pPr>
+        <w:rPr>
+          <w:lang w:eastAsia="zh-CN"/>
+        </w:rPr>
+      </w:pPr>
+      <w:r>
+        <w:t>Then we use Foursquare API</w:t>
+      </w:r>
+      <w:r>
+        <w:t xml:space="preserve"> to find actual restaurant info for each borough. Foursquare API is a map API that can provide developer venue (store, restaurant, etc.) information, including venue type, price tier, reviews, photos and much more. In our dataset, we need restaurant information including restaurant name, restaurant geo location – </w:t>
+      </w:r>
+      <w:r>
+        <w:rPr>
+          <w:rFonts w:hint="eastAsia"/>
+          <w:lang w:eastAsia="zh-CN"/>
+        </w:rPr>
+        <w:t>lati</w:t>
+      </w:r>
+      <w:r>
+        <w:rPr>
+          <w:lang w:eastAsia="zh-CN"/>
+        </w:rPr>
+        <w:t>tude &amp; longitude, restaurant category, price tier and ratings. Once the restaurant detail is explored, our dataset now has Toronto neighborhoods, latitude, longitude, and all details of all restaurants that serves ramen in that neighborhood</w:t>
+      </w:r>
+      <w:r>
+        <w:rPr>
+          <w:lang w:eastAsia="zh-CN"/>
+        </w:rPr>
+        <w:t>, looks like following:</w:t>
+      </w:r>
+    </w:p>
+    <w:tbl>
+      <w:tblPr>
+        <w:tblStyle w:val="GridTable4-Accent1"/>
+        <w:tblW w:w="8642" w:type="dxa"/>
+        <w:tblLook w:val="04A0" w:firstRow="1" w:lastRow="0" w:firstColumn="1" w:lastColumn="0" w:noHBand="0" w:noVBand="1"/>
+      </w:tblPr>
+      <w:tblGrid>
+        <w:gridCol w:w="1557"/>
+        <w:gridCol w:w="715"/>
+        <w:gridCol w:w="842"/>
+        <w:gridCol w:w="1843"/>
+        <w:gridCol w:w="1559"/>
+        <w:gridCol w:w="1134"/>
+        <w:gridCol w:w="992"/>
+      </w:tblGrid>
+      <w:tr>
+        <w:trPr>
+          <w:cnfStyle w:val="100000000000" w:firstRow="1" w:lastRow="0" w:firstColumn="0" w:lastColumn="0" w:oddVBand="0" w:evenVBand="0" w:oddHBand="0" w:evenHBand="0" w:firstRowFirstColumn="0" w:firstRowLastColumn="0" w:lastRowFirstColumn="0" w:lastRowLastColumn="0"/>
+        </w:trPr>
+        <w:tc>
+          <w:tcPr>
+            <w:cnfStyle w:val="001000000000" w:firstRow="0" w:lastRow="0" w:firstColumn="1" w:lastColumn="0" w:oddVBand="0" w:evenVBand="0" w:oddHBand="0" w:evenHBand="0" w:firstRowFirstColumn="0" w:firstRowLastColumn="0" w:lastRowFirstColumn="0" w:lastRowLastColumn="0"/>
+            <w:tcW w:w="1557" w:type="dxa"/>
+          </w:tcPr>
+          <w:p>
+            <w:pPr>
+              <w:jc w:val="center"/>
+              <w:rPr>
+                <w:sz w:val="20"/>
+                <w:szCs w:val="20"/>
+              </w:rPr>
+            </w:pPr>
+            <w:r>
+              <w:rPr>
+                <w:sz w:val="20"/>
+                <w:szCs w:val="20"/>
+              </w:rPr>
+              <w:t>Nei</w:t>
+            </w:r>
+            <w:r>
+              <w:rPr>
+                <w:sz w:val="20"/>
+                <w:szCs w:val="20"/>
+              </w:rPr>
+              <w:t>ghbor</w:t>
+            </w:r>
+          </w:p>
+        </w:tc>
+        <w:tc>
+          <w:tcPr>
+            <w:tcW w:w="715" w:type="dxa"/>
+          </w:tcPr>
+          <w:p>
+            <w:pPr>
+              <w:jc w:val="center"/>
+              <w:cnfStyle w:val="100000000000" w:firstRow="1" w:lastRow="0" w:firstColumn="0" w:lastColumn="0" w:oddVBand="0" w:evenVBand="0" w:oddHBand="0" w:evenHBand="0" w:firstRowFirstColumn="0" w:firstRowLastColumn="0" w:lastRowFirstColumn="0" w:lastRowLastColumn="0"/>
+              <w:rPr>
+                <w:sz w:val="20"/>
+                <w:szCs w:val="20"/>
+              </w:rPr>
+            </w:pPr>
+            <w:r>
+              <w:rPr>
+                <w:sz w:val="20"/>
+                <w:szCs w:val="20"/>
+              </w:rPr>
+              <w:t>Lat</w:t>
+            </w:r>
+          </w:p>
+        </w:tc>
+        <w:tc>
+          <w:tcPr>
+            <w:tcW w:w="842" w:type="dxa"/>
+          </w:tcPr>
+          <w:p>
+            <w:pPr>
+              <w:jc w:val="center"/>
+              <w:cnfStyle w:val="100000000000" w:firstRow="1" w:lastRow="0" w:firstColumn="0" w:lastColumn="0" w:oddVBand="0" w:evenVBand="0" w:oddHBand="0" w:evenHBand="0" w:firstRowFirstColumn="0" w:firstRowLastColumn="0" w:lastRowFirstColumn="0" w:lastRowLastColumn="0"/>
+              <w:rPr>
+                <w:sz w:val="20"/>
+                <w:szCs w:val="20"/>
+              </w:rPr>
+            </w:pPr>
+            <w:proofErr w:type="spellStart"/>
+            <w:r>
+              <w:rPr>
+                <w:sz w:val="20"/>
+                <w:szCs w:val="20"/>
+              </w:rPr>
+              <w:t>Lng</w:t>
+            </w:r>
+            <w:proofErr w:type="spellEnd"/>
+          </w:p>
+        </w:tc>
+        <w:tc>
+          <w:tcPr>
+            <w:tcW w:w="1843" w:type="dxa"/>
+          </w:tcPr>
+          <w:p>
+            <w:pPr>
+              <w:jc w:val="center"/>
+              <w:cnfStyle w:val="100000000000" w:firstRow="1" w:lastRow="0" w:firstColumn="0" w:lastColumn="0" w:oddVBand="0" w:evenVBand="0" w:oddHBand="0" w:evenHBand="0" w:firstRowFirstColumn="0" w:firstRowLastColumn="0" w:lastRowFirstColumn="0" w:lastRowLastColumn="0"/>
+              <w:rPr>
+                <w:sz w:val="20"/>
+                <w:szCs w:val="20"/>
+              </w:rPr>
+            </w:pPr>
+            <w:r>
+              <w:rPr>
+                <w:sz w:val="20"/>
+                <w:szCs w:val="20"/>
+              </w:rPr>
+              <w:t>Venue</w:t>
+            </w:r>
+          </w:p>
+        </w:tc>
+        <w:tc>
+          <w:tcPr>
+            <w:tcW w:w="1559" w:type="dxa"/>
+          </w:tcPr>
+          <w:p>
+            <w:pPr>
+              <w:jc w:val="center"/>
+              <w:cnfStyle w:val="100000000000" w:firstRow="1" w:lastRow="0" w:firstColumn="0" w:lastColumn="0" w:oddVBand="0" w:evenVBand="0" w:oddHBand="0" w:evenHBand="0" w:firstRowFirstColumn="0" w:firstRowLastColumn="0" w:lastRowFirstColumn="0" w:lastRowLastColumn="0"/>
+              <w:rPr>
+                <w:sz w:val="20"/>
+                <w:szCs w:val="20"/>
+              </w:rPr>
+            </w:pPr>
+            <w:r>
+              <w:rPr>
+                <w:sz w:val="20"/>
+                <w:szCs w:val="20"/>
+              </w:rPr>
+              <w:t>Venue Category</w:t>
+            </w:r>
+          </w:p>
+        </w:tc>
+        <w:tc>
+          <w:tcPr>
+            <w:tcW w:w="1134" w:type="dxa"/>
+          </w:tcPr>
+          <w:p>
+            <w:pPr>
+              <w:jc w:val="center"/>
+              <w:cnfStyle w:val="100000000000" w:firstRow="1" w:lastRow="0" w:firstColumn="0" w:lastColumn="0" w:oddVBand="0" w:evenVBand="0" w:oddHBand="0" w:evenHBand="0" w:firstRowFirstColumn="0" w:firstRowLastColumn="0" w:lastRowFirstColumn="0" w:lastRowLastColumn="0"/>
+              <w:rPr>
+                <w:sz w:val="20"/>
+                <w:szCs w:val="20"/>
+              </w:rPr>
+            </w:pPr>
+            <w:r>
+              <w:rPr>
+                <w:sz w:val="20"/>
+                <w:szCs w:val="20"/>
+              </w:rPr>
+              <w:t>Price Tier</w:t>
+            </w:r>
+          </w:p>
+        </w:tc>
+        <w:tc>
+          <w:tcPr>
+            <w:tcW w:w="992" w:type="dxa"/>
+          </w:tcPr>
+          <w:p>
+            <w:pPr>
+              <w:jc w:val="center"/>
+              <w:cnfStyle w:val="100000000000" w:firstRow="1" w:lastRow="0" w:firstColumn="0" w:lastColumn="0" w:oddVBand="0" w:evenVBand="0" w:oddHBand="0" w:evenHBand="0" w:firstRowFirstColumn="0" w:firstRowLastColumn="0" w:lastRowFirstColumn="0" w:lastRowLastColumn="0"/>
+              <w:rPr>
+                <w:sz w:val="20"/>
+                <w:szCs w:val="20"/>
+              </w:rPr>
+            </w:pPr>
+            <w:r>
+              <w:rPr>
+                <w:sz w:val="20"/>
+                <w:szCs w:val="20"/>
+              </w:rPr>
+              <w:t>Rating</w:t>
+            </w:r>
+          </w:p>
+        </w:tc>
+      </w:tr>
+      <w:tr>
+        <w:trPr>
+          <w:cnfStyle w:val="000000100000" w:firstRow="0" w:lastRow="0" w:firstColumn="0" w:lastColumn="0" w:oddVBand="0" w:evenVBand="0" w:oddHBand="1" w:evenHBand="0" w:firstRowFirstColumn="0" w:firstRowLastColumn="0" w:lastRowFirstColumn="0" w:lastRowLastColumn="0"/>
+        </w:trPr>
+        <w:tc>
+          <w:tcPr>
+            <w:cnfStyle w:val="001000000000" w:firstRow="0" w:lastRow="0" w:firstColumn="1" w:lastColumn="0" w:oddVBand="0" w:evenVBand="0" w:oddHBand="0" w:evenHBand="0" w:firstRowFirstColumn="0" w:firstRowLastColumn="0" w:lastRowFirstColumn="0" w:lastRowLastColumn="0"/>
+            <w:tcW w:w="1557" w:type="dxa"/>
+          </w:tcPr>
+          <w:p>
+            <w:pPr>
+              <w:spacing w:line="360" w:lineRule="auto"/>
+              <w:jc w:val="center"/>
+              <w:rPr>
+                <w:sz w:val="20"/>
+                <w:szCs w:val="20"/>
+              </w:rPr>
+            </w:pPr>
+            <w:proofErr w:type="spellStart"/>
+            <w:r>
+              <w:rPr>
+                <w:sz w:val="20"/>
+                <w:szCs w:val="20"/>
+              </w:rPr>
+              <w:t>L’Am</w:t>
+            </w:r>
+            <w:r>
+              <w:rPr>
+                <w:sz w:val="20"/>
+                <w:szCs w:val="20"/>
+              </w:rPr>
+              <w:t>oreaux</w:t>
+            </w:r>
+            <w:proofErr w:type="spellEnd"/>
+          </w:p>
+        </w:tc>
+        <w:tc>
+          <w:tcPr>
+            <w:tcW w:w="715" w:type="dxa"/>
+          </w:tcPr>
+          <w:p>
+            <w:pPr>
+              <w:spacing w:line="360" w:lineRule="auto"/>
+              <w:jc w:val="center"/>
+              <w:cnfStyle w:val="000000100000" w:firstRow="0" w:lastRow="0" w:firstColumn="0" w:lastColumn="0" w:oddVBand="0" w:evenVBand="0" w:oddHBand="1" w:evenHBand="0" w:firstRowFirstColumn="0" w:firstRowLastColumn="0" w:lastRowFirstColumn="0" w:lastRowLastColumn="0"/>
+              <w:rPr>
+                <w:sz w:val="20"/>
+                <w:szCs w:val="20"/>
+              </w:rPr>
+            </w:pPr>
+            <w:r>
+              <w:rPr>
+                <w:sz w:val="20"/>
+                <w:szCs w:val="20"/>
+              </w:rPr>
+              <w:t>43.7</w:t>
+            </w:r>
+          </w:p>
+        </w:tc>
+        <w:tc>
+          <w:tcPr>
+            <w:tcW w:w="842" w:type="dxa"/>
+          </w:tcPr>
+          <w:p>
+            <w:pPr>
+              <w:spacing w:line="360" w:lineRule="auto"/>
+              <w:jc w:val="center"/>
+              <w:cnfStyle w:val="000000100000" w:firstRow="0" w:lastRow="0" w:firstColumn="0" w:lastColumn="0" w:oddVBand="0" w:evenVBand="0" w:oddHBand="1" w:evenHBand="0" w:firstRowFirstColumn="0" w:firstRowLastColumn="0" w:lastRowFirstColumn="0" w:lastRowLastColumn="0"/>
+              <w:rPr>
+                <w:sz w:val="20"/>
+                <w:szCs w:val="20"/>
+              </w:rPr>
+            </w:pPr>
+            <w:r>
+              <w:rPr>
+                <w:sz w:val="20"/>
+                <w:szCs w:val="20"/>
+              </w:rPr>
+              <w:t>-79.3</w:t>
+            </w:r>
+          </w:p>
+        </w:tc>
+        <w:tc>
+          <w:tcPr>
+            <w:tcW w:w="1843" w:type="dxa"/>
+          </w:tcPr>
+          <w:p>
+            <w:pPr>
+              <w:cnfStyle w:val="000000100000" w:firstRow="0" w:lastRow="0" w:firstColumn="0" w:lastColumn="0" w:oddVBand="0" w:evenVBand="0" w:oddHBand="1" w:evenHBand="0" w:firstRowFirstColumn="0" w:firstRowLastColumn="0" w:lastRowFirstColumn="0" w:lastRowLastColumn="0"/>
+              <w:rPr>
+                <w:sz w:val="20"/>
+                <w:szCs w:val="20"/>
+              </w:rPr>
+            </w:pPr>
+            <w:r>
+              <w:rPr>
+                <w:sz w:val="20"/>
+                <w:szCs w:val="20"/>
+              </w:rPr>
+              <w:t xml:space="preserve">Yamamoto Japanese Cuisine </w:t>
+            </w:r>
+            <w:r>
+              <w:rPr>
+                <w:sz w:val="20"/>
+                <w:szCs w:val="20"/>
+              </w:rPr>
+              <w:t>山本盛</w:t>
+            </w:r>
+            <w:r>
+              <w:rPr>
+                <w:rFonts w:hint="eastAsia"/>
+                <w:sz w:val="20"/>
+                <w:szCs w:val="20"/>
+              </w:rPr>
+              <w:t>世</w:t>
+            </w:r>
+          </w:p>
+        </w:tc>
+        <w:tc>
+          <w:tcPr>
+            <w:tcW w:w="1559" w:type="dxa"/>
+          </w:tcPr>
+          <w:p>
+            <w:pPr>
+              <w:spacing w:line="360" w:lineRule="auto"/>
+              <w:jc w:val="center"/>
+              <w:cnfStyle w:val="000000100000" w:firstRow="0" w:lastRow="0" w:firstColumn="0" w:lastColumn="0" w:oddVBand="0" w:evenVBand="0" w:oddHBand="1" w:evenHBand="0" w:firstRowFirstColumn="0" w:firstRowLastColumn="0" w:lastRowFirstColumn="0" w:lastRowLastColumn="0"/>
+              <w:rPr>
+                <w:sz w:val="20"/>
+                <w:szCs w:val="20"/>
+              </w:rPr>
+            </w:pPr>
+            <w:r>
+              <w:rPr>
+                <w:sz w:val="20"/>
+                <w:szCs w:val="20"/>
+              </w:rPr>
+              <w:t>Japanese Restaurant</w:t>
+            </w:r>
+          </w:p>
+        </w:tc>
+        <w:tc>
+          <w:tcPr>
+            <w:tcW w:w="1134" w:type="dxa"/>
+          </w:tcPr>
+          <w:p>
+            <w:pPr>
+              <w:spacing w:line="360" w:lineRule="auto"/>
+              <w:jc w:val="center"/>
+              <w:cnfStyle w:val="000000100000" w:firstRow="0" w:lastRow="0" w:firstColumn="0" w:lastColumn="0" w:oddVBand="0" w:evenVBand="0" w:oddHBand="1" w:evenHBand="0" w:firstRowFirstColumn="0" w:firstRowLastColumn="0" w:lastRowFirstColumn="0" w:lastRowLastColumn="0"/>
+              <w:rPr>
+                <w:sz w:val="20"/>
+                <w:szCs w:val="20"/>
+              </w:rPr>
+            </w:pPr>
+            <w:r>
+              <w:rPr>
+                <w:sz w:val="20"/>
+                <w:szCs w:val="20"/>
+              </w:rPr>
+              <w:t>2</w:t>
+            </w:r>
+          </w:p>
+        </w:tc>
+        <w:tc>
+          <w:tcPr>
+            <w:tcW w:w="992" w:type="dxa"/>
+          </w:tcPr>
+          <w:p>
+            <w:pPr>
+              <w:spacing w:line="360" w:lineRule="auto"/>
+              <w:jc w:val="center"/>
+              <w:cnfStyle w:val="000000100000" w:firstRow="0" w:lastRow="0" w:firstColumn="0" w:lastColumn="0" w:oddVBand="0" w:evenVBand="0" w:oddHBand="1" w:evenHBand="0" w:firstRowFirstColumn="0" w:firstRowLastColumn="0" w:lastRowFirstColumn="0" w:lastRowLastColumn="0"/>
+              <w:rPr>
+                <w:sz w:val="20"/>
+                <w:szCs w:val="20"/>
+              </w:rPr>
+            </w:pPr>
+            <w:r>
+              <w:rPr>
+                <w:sz w:val="20"/>
+                <w:szCs w:val="20"/>
+              </w:rPr>
+              <w:t>5.5</w:t>
+            </w:r>
+          </w:p>
+        </w:tc>
+      </w:tr>
+      <w:tr>
+        <w:tc>
+          <w:tcPr>
+            <w:cnfStyle w:val="001000000000" w:firstRow="0" w:lastRow="0" w:firstColumn="1" w:lastColumn="0" w:oddVBand="0" w:evenVBand="0" w:oddHBand="0" w:evenHBand="0" w:firstRowFirstColumn="0" w:firstRowLastColumn="0" w:lastRowFirstColumn="0" w:lastRowLastColumn="0"/>
+            <w:tcW w:w="1557" w:type="dxa"/>
+          </w:tcPr>
+          <w:p>
+            <w:pPr>
+              <w:spacing w:line="360" w:lineRule="auto"/>
+              <w:jc w:val="center"/>
+              <w:rPr>
+                <w:sz w:val="20"/>
+                <w:szCs w:val="20"/>
+              </w:rPr>
+            </w:pPr>
+            <w:r>
+              <w:rPr>
+                <w:sz w:val="20"/>
+                <w:szCs w:val="20"/>
+              </w:rPr>
+              <w:t>Willowdale</w:t>
+            </w:r>
+          </w:p>
+        </w:tc>
+        <w:tc>
+          <w:tcPr>
+            <w:tcW w:w="715" w:type="dxa"/>
+          </w:tcPr>
+          <w:p>
+            <w:pPr>
+              <w:spacing w:line="360" w:lineRule="auto"/>
+              <w:jc w:val="center"/>
+              <w:cnfStyle w:val="000000000000" w:firstRow="0" w:lastRow="0" w:firstColumn="0" w:lastColumn="0" w:oddVBand="0" w:evenVBand="0" w:oddHBand="0" w:evenHBand="0" w:firstRowFirstColumn="0" w:firstRowLastColumn="0" w:lastRowFirstColumn="0" w:lastRowLastColumn="0"/>
+              <w:rPr>
+                <w:sz w:val="20"/>
+                <w:szCs w:val="20"/>
+              </w:rPr>
+            </w:pPr>
+            <w:r>
+              <w:rPr>
+                <w:sz w:val="20"/>
+                <w:szCs w:val="20"/>
+              </w:rPr>
+              <w:t>43.7</w:t>
+            </w:r>
+          </w:p>
+        </w:tc>
+        <w:tc>
+          <w:tcPr>
+            <w:tcW w:w="842" w:type="dxa"/>
+          </w:tcPr>
+          <w:p>
+            <w:pPr>
+              <w:spacing w:line="360" w:lineRule="auto"/>
+              <w:jc w:val="center"/>
+              <w:cnfStyle w:val="000000000000" w:firstRow="0" w:lastRow="0" w:firstColumn="0" w:lastColumn="0" w:oddVBand="0" w:evenVBand="0" w:oddHBand="0" w:evenHBand="0" w:firstRowFirstColumn="0" w:firstRowLastColumn="0" w:lastRowFirstColumn="0" w:lastRowLastColumn="0"/>
+              <w:rPr>
+                <w:sz w:val="20"/>
+                <w:szCs w:val="20"/>
+              </w:rPr>
+            </w:pPr>
+            <w:r>
+              <w:rPr>
+                <w:sz w:val="20"/>
+                <w:szCs w:val="20"/>
+              </w:rPr>
+              <w:t>-79.3</w:t>
+            </w:r>
+          </w:p>
+        </w:tc>
+        <w:tc>
+          <w:tcPr>
+            <w:tcW w:w="1843" w:type="dxa"/>
+          </w:tcPr>
+          <w:p>
+            <w:pPr>
+              <w:spacing w:line="360" w:lineRule="auto"/>
+              <w:jc w:val="center"/>
+              <w:cnfStyle w:val="000000000000" w:firstRow="0" w:lastRow="0" w:firstColumn="0" w:lastColumn="0" w:oddVBand="0" w:evenVBand="0" w:oddHBand="0" w:evenHBand="0" w:firstRowFirstColumn="0" w:firstRowLastColumn="0" w:lastRowFirstColumn="0" w:lastRowLastColumn="0"/>
+              <w:rPr>
+                <w:sz w:val="20"/>
+                <w:szCs w:val="20"/>
+              </w:rPr>
+            </w:pPr>
+            <w:r>
+              <w:rPr>
+                <w:sz w:val="20"/>
+                <w:szCs w:val="20"/>
+              </w:rPr>
+              <w:t>KINTON RAMEN</w:t>
+            </w:r>
+          </w:p>
+        </w:tc>
+        <w:tc>
+          <w:tcPr>
+            <w:tcW w:w="1559" w:type="dxa"/>
+          </w:tcPr>
+          <w:p>
+            <w:pPr>
+              <w:spacing w:line="360" w:lineRule="auto"/>
+              <w:jc w:val="center"/>
+              <w:cnfStyle w:val="000000000000" w:firstRow="0" w:lastRow="0" w:firstColumn="0" w:lastColumn="0" w:oddVBand="0" w:evenVBand="0" w:oddHBand="0" w:evenHBand="0" w:firstRowFirstColumn="0" w:firstRowLastColumn="0" w:lastRowFirstColumn="0" w:lastRowLastColumn="0"/>
+              <w:rPr>
+                <w:sz w:val="20"/>
+                <w:szCs w:val="20"/>
+              </w:rPr>
+            </w:pPr>
+            <w:r>
+              <w:rPr>
+                <w:sz w:val="20"/>
+                <w:szCs w:val="20"/>
+              </w:rPr>
+              <w:t>Ramen Restaurant</w:t>
+            </w:r>
+          </w:p>
+        </w:tc>
+        <w:tc>
+          <w:tcPr>
+            <w:tcW w:w="1134" w:type="dxa"/>
+          </w:tcPr>
+          <w:p>
+            <w:pPr>
+              <w:spacing w:line="360" w:lineRule="auto"/>
+              <w:jc w:val="center"/>
+              <w:cnfStyle w:val="000000000000" w:firstRow="0" w:lastRow="0" w:firstColumn="0" w:lastColumn="0" w:oddVBand="0" w:evenVBand="0" w:oddHBand="0" w:evenHBand="0" w:firstRowFirstColumn="0" w:firstRowLastColumn="0" w:lastRowFirstColumn="0" w:lastRowLastColumn="0"/>
+              <w:rPr>
+                <w:sz w:val="20"/>
+                <w:szCs w:val="20"/>
+              </w:rPr>
+            </w:pPr>
+            <w:r>
+              <w:rPr>
+                <w:sz w:val="20"/>
+                <w:szCs w:val="20"/>
+              </w:rPr>
+              <w:t>0</w:t>
+            </w:r>
+          </w:p>
+        </w:tc>
+        <w:tc>
+          <w:tcPr>
+            <w:tcW w:w="992" w:type="dxa"/>
+          </w:tcPr>
+          <w:p>
+            <w:pPr>
+              <w:spacing w:line="360" w:lineRule="auto"/>
+              <w:jc w:val="center"/>
+              <w:cnfStyle w:val="000000000000" w:firstRow="0" w:lastRow="0" w:firstColumn="0" w:lastColumn="0" w:oddVBand="0" w:evenVBand="0" w:oddHBand="0" w:evenHBand="0" w:firstRowFirstColumn="0" w:firstRowLastColumn="0" w:lastRowFirstColumn="0" w:lastRowLastColumn="0"/>
+              <w:rPr>
+                <w:sz w:val="20"/>
+                <w:szCs w:val="20"/>
+              </w:rPr>
+            </w:pPr>
+            <w:r>
+              <w:rPr>
+                <w:sz w:val="20"/>
+                <w:szCs w:val="20"/>
+              </w:rPr>
+              <w:t>6.7</w:t>
+            </w:r>
+          </w:p>
+        </w:tc>
+      </w:tr>
+    </w:tbl>
+    <w:p>
+      <w:pPr>
+        <w:rPr>
+          <w:b/>
+          <w:bCs/>
+        </w:rPr>
+      </w:pPr>
+    </w:p>
+    <w:p>
+      <w:pPr>
+        <w:pStyle w:val="ListParagraph"/>
+        <w:numPr>
+          <w:ilvl w:val="1"/>
+          <w:numId w:val="18"/>
+        </w:numPr>
+        <w:rPr>
+          <w:b/>
+          <w:bCs/>
+          <w:i w:val="0"/>
+        </w:rPr>
+      </w:pPr>
+      <w:r>
+        <w:rPr>
+          <w:b/>
+          <w:bCs/>
+          <w:i w:val="0"/>
+        </w:rPr>
+        <w:lastRenderedPageBreak/>
+        <w:t>Data Analysis</w:t>
+      </w:r>
+    </w:p>
+    <w:p>
+      <w:r>
+        <w:t>As the result of data exploring from previous section, the data now has both Toronto city neighborhoods info, but also any price tier and rating info for all restaurants that serve Japanese Ramen in each neighborhood.</w:t>
+      </w:r>
+    </w:p>
+    <w:p>
+      <w:r>
+        <w:t xml:space="preserve">However, there are some empty or invalid data: Price Tier and rating data is missing for some restaurants. This could be due to the fact that those restaurants are relatively new and is lacking user or owner’s information, or it could be that Foursquare does not have those data in server. To fix that, we set those missing values to 0. While this fix might not be very intuitive and meaningful for each restaurant, it is still valid when we group restaurants by the neighborhoods and take the average value of price tier and ratings. </w:t>
+      </w:r>
+      <w:r>
+        <w:t>This is because we eventually want to do district analysis, so we mainly want to analyze the average performance of restaurants from each neighborhood.</w:t>
+      </w:r>
+    </w:p>
+    <w:p>
+      <w:r>
+        <w:t>Then we apply one hot encode for the categorical value – restaurant category. We also keep price tier and rating fields as both are numerical values.</w:t>
+      </w:r>
+    </w:p>
+    <w:p>
+      <w:r>
+        <w:t xml:space="preserve">Next, based on the </w:t>
+      </w:r>
+      <w:r>
+        <w:t>frequency</w:t>
+      </w:r>
+      <w:r>
+        <w:t xml:space="preserve"> of </w:t>
+      </w:r>
+      <w:r>
+        <w:t>restaurant type, we calculate the most common type, second common type, and third common type of ramen restaurant and attach it into each row (neighborhood) of data.</w:t>
+      </w:r>
+    </w:p>
+    <w:p>
+      <w:r>
+        <w:t>Finally</w:t>
+      </w:r>
+      <w:r>
+        <w:rPr>
+          <w:rFonts w:hint="eastAsia"/>
+          <w:lang w:eastAsia="zh-CN"/>
+        </w:rPr>
+        <w:t>,</w:t>
+      </w:r>
+      <w:r>
+        <w:rPr>
+          <w:lang w:eastAsia="zh-CN"/>
+        </w:rPr>
+        <w:t xml:space="preserve"> </w:t>
+      </w:r>
+      <w:r>
+        <w:t xml:space="preserve">we group the data by neighborhood and take the average (mean) value of each field, including price tier and ratings, so that now each row contains the overall performance of all Japanese ramen places within the same neighborhood. </w:t>
+      </w:r>
+    </w:p>
+    <w:p>
+      <w:r>
+        <w:t>Now that the dataset is transformed into featuring dataset, with one row per neighborhood info in numerical form, we are ready for configuring model and fitting the model with the dataset.</w:t>
+      </w:r>
+    </w:p>
+    <w:p/>
+    <w:p/>
+    <w:p>
+      <w:pPr>
+        <w:pStyle w:val="ListParagraph"/>
+        <w:numPr>
+          <w:ilvl w:val="1"/>
+          <w:numId w:val="18"/>
+        </w:numPr>
+        <w:rPr>
+          <w:b/>
+          <w:bCs/>
+          <w:i w:val="0"/>
+          <w:iCs/>
+        </w:rPr>
+      </w:pPr>
+      <w:r>
+        <w:rPr>
+          <w:b/>
+          <w:bCs/>
+          <w:i w:val="0"/>
+          <w:iCs/>
+        </w:rPr>
+        <w:lastRenderedPageBreak/>
+        <w:t xml:space="preserve">Modeling                                                                                                                        </w:t>
+      </w:r>
+    </w:p>
+    <w:p>
+      <w:r>
+        <w:t xml:space="preserve">To find out </w:t>
+      </w:r>
+      <w:r>
+        <w:t xml:space="preserve">how other ramen restaurants behaves in each neighborhood, how similar some restaurants are, we need to group them into different clusters. Therefore, we use K-Means Clustering algorithm. </w:t>
+      </w:r>
+    </w:p>
+    <w:p>
+      <w:r>
+        <w:t>In order to determine the best cluster numbers (i.e. k), I tried different k from 1 to 15, and plotted the distortion versus k which is an elbow plot.</w:t>
+      </w:r>
+    </w:p>
+    <w:p>
+      <w:pPr>
+        <w:jc w:val="center"/>
+      </w:pPr>
+      <w:r>
+        <w:drawing>
+          <wp:inline distT="0" distB="0" distL="0" distR="0" wp14:anchorId="0ADE1D96" wp14:editId="4C3620CE">
+            <wp:extent cx="3515194" cy="2495625"/>
+            <wp:effectExtent l="0" t="0" r="3175" b="0"/>
+            <wp:docPr id="3" name="Picture 3"/>
+            <wp:cNvGraphicFramePr>
+              <a:graphicFrameLocks xmlns:a="http://schemas.openxmlformats.org/drawingml/2006/main" noChangeAspect="1"/>
+            </wp:cNvGraphicFramePr>
+            <a:graphic xmlns:a="http://schemas.openxmlformats.org/drawingml/2006/main">
+              <a:graphicData uri="http://schemas.openxmlformats.org/drawingml/2006/picture">
+                <pic:pic xmlns:pic="http://schemas.openxmlformats.org/drawingml/2006/picture">
+                  <pic:nvPicPr>
+                    <pic:cNvPr id="1" name=""/>
+                    <pic:cNvPicPr/>
+                  </pic:nvPicPr>
+                  <pic:blipFill>
+                    <a:blip r:embed="rId15"/>
+                    <a:stretch>
+                      <a:fillRect/>
+                    </a:stretch>
+                  </pic:blipFill>
+                  <pic:spPr>
+                    <a:xfrm>
+                      <a:off x="0" y="0"/>
+                      <a:ext cx="3569533" cy="2534203"/>
+                    </a:xfrm>
+                    <a:prstGeom prst="rect">
+                      <a:avLst/>
+                    </a:prstGeom>
+                  </pic:spPr>
+                </pic:pic>
+              </a:graphicData>
+            </a:graphic>
+          </wp:inline>
+        </w:drawing>
+      </w:r>
+    </w:p>
+    <w:p>
+      <w:r>
+        <w:t xml:space="preserve">Based on the plot, the distortion decreases massively when k is from 1 to 4, and then decreases at slower pace when K is around 6. Therefore, K is chosen to be 6. </w:t>
+      </w:r>
+    </w:p>
+    <w:p>
+      <w:r>
+        <w:t>Then we fit the model with the prepared data from previous section. Once the algorithm fitting process is completed, we use the model to assign group number for each neighborhood.</w:t>
+      </w:r>
+    </w:p>
+    <w:p>
+      <w:r>
+        <w:t>Final dataset with the clustering label looks like following:</w:t>
+      </w:r>
+    </w:p>
+    <w:tbl>
+      <w:tblPr>
+        <w:tblStyle w:val="GridTable4-Accent1"/>
+        <w:tblW w:w="8784" w:type="dxa"/>
+        <w:tblLayout w:type="fixed"/>
+        <w:tblLook w:val="04A0" w:firstRow="1" w:lastRow="0" w:firstColumn="1" w:lastColumn="0" w:noHBand="0" w:noVBand="1"/>
+      </w:tblPr>
+      <w:tblGrid>
+        <w:gridCol w:w="1366"/>
+        <w:gridCol w:w="1285"/>
+        <w:gridCol w:w="625"/>
+        <w:gridCol w:w="830"/>
+        <w:gridCol w:w="992"/>
+        <w:gridCol w:w="1276"/>
+        <w:gridCol w:w="1276"/>
+        <w:gridCol w:w="1134"/>
+      </w:tblGrid>
+      <w:tr>
+        <w:trPr>
+          <w:cnfStyle w:val="100000000000" w:firstRow="1" w:lastRow="0" w:firstColumn="0" w:lastColumn="0" w:oddVBand="0" w:evenVBand="0" w:oddHBand="0" w:evenHBand="0" w:firstRowFirstColumn="0" w:firstRowLastColumn="0" w:lastRowFirstColumn="0" w:lastRowLastColumn="0"/>
+        </w:trPr>
+        <w:tc>
+          <w:tcPr>
+            <w:cnfStyle w:val="001000000000" w:firstRow="0" w:lastRow="0" w:firstColumn="1" w:lastColumn="0" w:oddVBand="0" w:evenVBand="0" w:oddHBand="0" w:evenHBand="0" w:firstRowFirstColumn="0" w:firstRowLastColumn="0" w:lastRowFirstColumn="0" w:lastRowLastColumn="0"/>
+            <w:tcW w:w="1366" w:type="dxa"/>
+          </w:tcPr>
+          <w:p>
+            <w:pPr>
+              <w:jc w:val="center"/>
+              <w:rPr>
+                <w:sz w:val="18"/>
+                <w:szCs w:val="18"/>
+              </w:rPr>
+            </w:pPr>
+            <w:r>
+              <w:rPr>
+                <w:sz w:val="18"/>
+                <w:szCs w:val="18"/>
+              </w:rPr>
+              <w:t>Borough</w:t>
+            </w:r>
+          </w:p>
+        </w:tc>
+        <w:tc>
+          <w:tcPr>
+            <w:tcW w:w="1285" w:type="dxa"/>
+          </w:tcPr>
+          <w:p>
+            <w:pPr>
+              <w:jc w:val="center"/>
+              <w:cnfStyle w:val="100000000000" w:firstRow="1" w:lastRow="0" w:firstColumn="0" w:lastColumn="0" w:oddVBand="0" w:evenVBand="0" w:oddHBand="0" w:evenHBand="0" w:firstRowFirstColumn="0" w:firstRowLastColumn="0" w:lastRowFirstColumn="0" w:lastRowLastColumn="0"/>
+              <w:rPr>
+                <w:sz w:val="18"/>
+                <w:szCs w:val="18"/>
+              </w:rPr>
+            </w:pPr>
+            <w:r>
+              <w:rPr>
+                <w:sz w:val="18"/>
+                <w:szCs w:val="18"/>
+              </w:rPr>
+              <w:t>Neigh</w:t>
+            </w:r>
+          </w:p>
+        </w:tc>
+        <w:tc>
+          <w:tcPr>
+            <w:tcW w:w="625" w:type="dxa"/>
+          </w:tcPr>
+          <w:p>
+            <w:pPr>
+              <w:jc w:val="center"/>
+              <w:cnfStyle w:val="100000000000" w:firstRow="1" w:lastRow="0" w:firstColumn="0" w:lastColumn="0" w:oddVBand="0" w:evenVBand="0" w:oddHBand="0" w:evenHBand="0" w:firstRowFirstColumn="0" w:firstRowLastColumn="0" w:lastRowFirstColumn="0" w:lastRowLastColumn="0"/>
+              <w:rPr>
+                <w:sz w:val="18"/>
+                <w:szCs w:val="18"/>
+              </w:rPr>
+            </w:pPr>
+            <w:r>
+              <w:rPr>
+                <w:sz w:val="18"/>
+                <w:szCs w:val="18"/>
+              </w:rPr>
+              <w:t>Lat</w:t>
+            </w:r>
+          </w:p>
+        </w:tc>
+        <w:tc>
+          <w:tcPr>
+            <w:tcW w:w="830" w:type="dxa"/>
+          </w:tcPr>
+          <w:p>
+            <w:pPr>
+              <w:jc w:val="center"/>
+              <w:cnfStyle w:val="100000000000" w:firstRow="1" w:lastRow="0" w:firstColumn="0" w:lastColumn="0" w:oddVBand="0" w:evenVBand="0" w:oddHBand="0" w:evenHBand="0" w:firstRowFirstColumn="0" w:firstRowLastColumn="0" w:lastRowFirstColumn="0" w:lastRowLastColumn="0"/>
+              <w:rPr>
+                <w:sz w:val="18"/>
+                <w:szCs w:val="18"/>
+              </w:rPr>
+            </w:pPr>
+            <w:proofErr w:type="spellStart"/>
+            <w:r>
+              <w:rPr>
+                <w:sz w:val="18"/>
+                <w:szCs w:val="18"/>
+              </w:rPr>
+              <w:t>Lng</w:t>
+            </w:r>
+            <w:proofErr w:type="spellEnd"/>
+          </w:p>
+        </w:tc>
+        <w:tc>
+          <w:tcPr>
+            <w:tcW w:w="992" w:type="dxa"/>
+          </w:tcPr>
+          <w:p>
+            <w:pPr>
+              <w:jc w:val="center"/>
+              <w:cnfStyle w:val="100000000000" w:firstRow="1" w:lastRow="0" w:firstColumn="0" w:lastColumn="0" w:oddVBand="0" w:evenVBand="0" w:oddHBand="0" w:evenHBand="0" w:firstRowFirstColumn="0" w:firstRowLastColumn="0" w:lastRowFirstColumn="0" w:lastRowLastColumn="0"/>
+              <w:rPr>
+                <w:sz w:val="18"/>
+                <w:szCs w:val="18"/>
+              </w:rPr>
+            </w:pPr>
+            <w:r>
+              <w:rPr>
+                <w:sz w:val="18"/>
+                <w:szCs w:val="18"/>
+              </w:rPr>
+              <w:t>Cluster</w:t>
+            </w:r>
+          </w:p>
+        </w:tc>
+        <w:tc>
+          <w:tcPr>
+            <w:tcW w:w="1276" w:type="dxa"/>
+          </w:tcPr>
+          <w:p>
+            <w:pPr>
+              <w:jc w:val="center"/>
+              <w:cnfStyle w:val="100000000000" w:firstRow="1" w:lastRow="0" w:firstColumn="0" w:lastColumn="0" w:oddVBand="0" w:evenVBand="0" w:oddHBand="0" w:evenHBand="0" w:firstRowFirstColumn="0" w:firstRowLastColumn="0" w:lastRowFirstColumn="0" w:lastRowLastColumn="0"/>
+              <w:rPr>
+                <w:sz w:val="18"/>
+                <w:szCs w:val="18"/>
+              </w:rPr>
+            </w:pPr>
+            <w:r>
+              <w:rPr>
+                <w:sz w:val="18"/>
+                <w:szCs w:val="18"/>
+              </w:rPr>
+              <w:t>1</w:t>
+            </w:r>
+            <w:r>
+              <w:rPr>
+                <w:sz w:val="18"/>
+                <w:szCs w:val="18"/>
+                <w:vertAlign w:val="superscript"/>
+              </w:rPr>
+              <w:t>st</w:t>
+            </w:r>
+            <w:r>
+              <w:rPr>
+                <w:sz w:val="18"/>
+                <w:szCs w:val="18"/>
+              </w:rPr>
+              <w:t xml:space="preserve"> Common</w:t>
+            </w:r>
+          </w:p>
+        </w:tc>
+        <w:tc>
+          <w:tcPr>
+            <w:tcW w:w="1276" w:type="dxa"/>
+          </w:tcPr>
+          <w:p>
+            <w:pPr>
+              <w:jc w:val="center"/>
+              <w:cnfStyle w:val="100000000000" w:firstRow="1" w:lastRow="0" w:firstColumn="0" w:lastColumn="0" w:oddVBand="0" w:evenVBand="0" w:oddHBand="0" w:evenHBand="0" w:firstRowFirstColumn="0" w:firstRowLastColumn="0" w:lastRowFirstColumn="0" w:lastRowLastColumn="0"/>
+              <w:rPr>
+                <w:sz w:val="18"/>
+                <w:szCs w:val="18"/>
+              </w:rPr>
+            </w:pPr>
+            <w:r>
+              <w:rPr>
+                <w:sz w:val="18"/>
+                <w:szCs w:val="18"/>
+              </w:rPr>
+              <w:t>2</w:t>
+            </w:r>
+            <w:r>
+              <w:rPr>
+                <w:sz w:val="18"/>
+                <w:szCs w:val="18"/>
+                <w:vertAlign w:val="superscript"/>
+              </w:rPr>
+              <w:t>nd</w:t>
+            </w:r>
+            <w:r>
+              <w:rPr>
+                <w:sz w:val="18"/>
+                <w:szCs w:val="18"/>
+              </w:rPr>
+              <w:t xml:space="preserve"> Common</w:t>
+            </w:r>
+          </w:p>
+        </w:tc>
+        <w:tc>
+          <w:tcPr>
+            <w:tcW w:w="1134" w:type="dxa"/>
+          </w:tcPr>
+          <w:p>
+            <w:pPr>
+              <w:jc w:val="center"/>
+              <w:cnfStyle w:val="100000000000" w:firstRow="1" w:lastRow="0" w:firstColumn="0" w:lastColumn="0" w:oddVBand="0" w:evenVBand="0" w:oddHBand="0" w:evenHBand="0" w:firstRowFirstColumn="0" w:firstRowLastColumn="0" w:lastRowFirstColumn="0" w:lastRowLastColumn="0"/>
+              <w:rPr>
+                <w:sz w:val="18"/>
+                <w:szCs w:val="18"/>
+              </w:rPr>
+            </w:pPr>
+            <w:r>
+              <w:rPr>
+                <w:sz w:val="18"/>
+                <w:szCs w:val="18"/>
+              </w:rPr>
+              <w:t>3</w:t>
+            </w:r>
+            <w:r>
+              <w:rPr>
+                <w:sz w:val="18"/>
+                <w:szCs w:val="18"/>
+                <w:vertAlign w:val="superscript"/>
+              </w:rPr>
+              <w:t>rd</w:t>
+            </w:r>
+            <w:r>
+              <w:rPr>
+                <w:sz w:val="18"/>
+                <w:szCs w:val="18"/>
+              </w:rPr>
+              <w:t xml:space="preserve"> Common</w:t>
+            </w:r>
+          </w:p>
+        </w:tc>
+      </w:tr>
+      <w:tr>
+        <w:trPr>
+          <w:cnfStyle w:val="000000100000" w:firstRow="0" w:lastRow="0" w:firstColumn="0" w:lastColumn="0" w:oddVBand="0" w:evenVBand="0" w:oddHBand="1" w:evenHBand="0" w:firstRowFirstColumn="0" w:firstRowLastColumn="0" w:lastRowFirstColumn="0" w:lastRowLastColumn="0"/>
+        </w:trPr>
+        <w:tc>
+          <w:tcPr>
+            <w:cnfStyle w:val="001000000000" w:firstRow="0" w:lastRow="0" w:firstColumn="1" w:lastColumn="0" w:oddVBand="0" w:evenVBand="0" w:oddHBand="0" w:evenHBand="0" w:firstRowFirstColumn="0" w:firstRowLastColumn="0" w:lastRowFirstColumn="0" w:lastRowLastColumn="0"/>
+            <w:tcW w:w="1366" w:type="dxa"/>
+          </w:tcPr>
+          <w:p>
+            <w:pPr>
+              <w:jc w:val="center"/>
+              <w:rPr>
+                <w:b w:val="0"/>
+                <w:bCs w:val="0"/>
+                <w:sz w:val="18"/>
+                <w:szCs w:val="18"/>
+              </w:rPr>
+            </w:pPr>
+            <w:r>
+              <w:rPr>
+                <w:b w:val="0"/>
+                <w:bCs w:val="0"/>
+                <w:sz w:val="18"/>
+                <w:szCs w:val="18"/>
+              </w:rPr>
+              <w:t>Scarborough</w:t>
+            </w:r>
+          </w:p>
+        </w:tc>
+        <w:tc>
+          <w:tcPr>
+            <w:tcW w:w="1285" w:type="dxa"/>
+          </w:tcPr>
+          <w:p>
+            <w:pPr>
+              <w:jc w:val="center"/>
+              <w:cnfStyle w:val="000000100000" w:firstRow="0" w:lastRow="0" w:firstColumn="0" w:lastColumn="0" w:oddVBand="0" w:evenVBand="0" w:oddHBand="1" w:evenHBand="0" w:firstRowFirstColumn="0" w:firstRowLastColumn="0" w:lastRowFirstColumn="0" w:lastRowLastColumn="0"/>
+              <w:rPr>
+                <w:sz w:val="18"/>
+                <w:szCs w:val="18"/>
+              </w:rPr>
+            </w:pPr>
+            <w:proofErr w:type="spellStart"/>
+            <w:r>
+              <w:rPr>
+                <w:sz w:val="18"/>
+                <w:szCs w:val="18"/>
+              </w:rPr>
+              <w:t>L’Amoreaux</w:t>
+            </w:r>
+            <w:proofErr w:type="spellEnd"/>
+          </w:p>
+        </w:tc>
+        <w:tc>
+          <w:tcPr>
+            <w:tcW w:w="625" w:type="dxa"/>
+          </w:tcPr>
+          <w:p>
+            <w:pPr>
+              <w:jc w:val="center"/>
+              <w:cnfStyle w:val="000000100000" w:firstRow="0" w:lastRow="0" w:firstColumn="0" w:lastColumn="0" w:oddVBand="0" w:evenVBand="0" w:oddHBand="1" w:evenHBand="0" w:firstRowFirstColumn="0" w:firstRowLastColumn="0" w:lastRowFirstColumn="0" w:lastRowLastColumn="0"/>
+              <w:rPr>
+                <w:sz w:val="18"/>
+                <w:szCs w:val="18"/>
+              </w:rPr>
+            </w:pPr>
+            <w:r>
+              <w:rPr>
+                <w:sz w:val="18"/>
+                <w:szCs w:val="18"/>
+              </w:rPr>
+              <w:t>43.8</w:t>
+            </w:r>
+          </w:p>
+        </w:tc>
+        <w:tc>
+          <w:tcPr>
+            <w:tcW w:w="830" w:type="dxa"/>
+          </w:tcPr>
+          <w:p>
+            <w:pPr>
+              <w:jc w:val="center"/>
+              <w:cnfStyle w:val="000000100000" w:firstRow="0" w:lastRow="0" w:firstColumn="0" w:lastColumn="0" w:oddVBand="0" w:evenVBand="0" w:oddHBand="1" w:evenHBand="0" w:firstRowFirstColumn="0" w:firstRowLastColumn="0" w:lastRowFirstColumn="0" w:lastRowLastColumn="0"/>
+              <w:rPr>
+                <w:sz w:val="18"/>
+                <w:szCs w:val="18"/>
+              </w:rPr>
+            </w:pPr>
+            <w:r>
+              <w:rPr>
+                <w:sz w:val="18"/>
+                <w:szCs w:val="18"/>
+              </w:rPr>
+              <w:t>-79.3</w:t>
+            </w:r>
+          </w:p>
+        </w:tc>
+        <w:tc>
+          <w:tcPr>
+            <w:tcW w:w="992" w:type="dxa"/>
+          </w:tcPr>
+          <w:p>
+            <w:pPr>
+              <w:jc w:val="center"/>
+              <w:cnfStyle w:val="000000100000" w:firstRow="0" w:lastRow="0" w:firstColumn="0" w:lastColumn="0" w:oddVBand="0" w:evenVBand="0" w:oddHBand="1" w:evenHBand="0" w:firstRowFirstColumn="0" w:firstRowLastColumn="0" w:lastRowFirstColumn="0" w:lastRowLastColumn="0"/>
+              <w:rPr>
+                <w:b/>
+                <w:bCs/>
+                <w:sz w:val="18"/>
+                <w:szCs w:val="18"/>
+              </w:rPr>
+            </w:pPr>
+            <w:r>
+              <w:rPr>
+                <w:b/>
+                <w:bCs/>
+                <w:sz w:val="18"/>
+                <w:szCs w:val="18"/>
+              </w:rPr>
+              <w:t>5</w:t>
+            </w:r>
+          </w:p>
+        </w:tc>
+        <w:tc>
+          <w:tcPr>
+            <w:tcW w:w="1276" w:type="dxa"/>
+          </w:tcPr>
+          <w:p>
+            <w:pPr>
+              <w:jc w:val="center"/>
+              <w:cnfStyle w:val="000000100000" w:firstRow="0" w:lastRow="0" w:firstColumn="0" w:lastColumn="0" w:oddVBand="0" w:evenVBand="0" w:oddHBand="1" w:evenHBand="0" w:firstRowFirstColumn="0" w:firstRowLastColumn="0" w:lastRowFirstColumn="0" w:lastRowLastColumn="0"/>
+              <w:rPr>
+                <w:sz w:val="18"/>
+                <w:szCs w:val="18"/>
+              </w:rPr>
+            </w:pPr>
+            <w:r>
+              <w:rPr>
+                <w:sz w:val="18"/>
+                <w:szCs w:val="18"/>
+              </w:rPr>
+              <w:t>Japanese Restaurant</w:t>
+            </w:r>
+          </w:p>
+        </w:tc>
+        <w:tc>
+          <w:tcPr>
+            <w:tcW w:w="1276" w:type="dxa"/>
+          </w:tcPr>
+          <w:p>
+            <w:pPr>
+              <w:jc w:val="center"/>
+              <w:cnfStyle w:val="000000100000" w:firstRow="0" w:lastRow="0" w:firstColumn="0" w:lastColumn="0" w:oddVBand="0" w:evenVBand="0" w:oddHBand="1" w:evenHBand="0" w:firstRowFirstColumn="0" w:firstRowLastColumn="0" w:lastRowFirstColumn="0" w:lastRowLastColumn="0"/>
+              <w:rPr>
+                <w:sz w:val="18"/>
+                <w:szCs w:val="18"/>
+              </w:rPr>
+            </w:pPr>
+            <w:r>
+              <w:rPr>
+                <w:sz w:val="18"/>
+                <w:szCs w:val="18"/>
+              </w:rPr>
+              <w:t>Thai Restaurant</w:t>
+            </w:r>
+          </w:p>
+        </w:tc>
+        <w:tc>
+          <w:tcPr>
+            <w:tcW w:w="1134" w:type="dxa"/>
+          </w:tcPr>
+          <w:p>
+            <w:pPr>
+              <w:jc w:val="center"/>
+              <w:cnfStyle w:val="000000100000" w:firstRow="0" w:lastRow="0" w:firstColumn="0" w:lastColumn="0" w:oddVBand="0" w:evenVBand="0" w:oddHBand="1" w:evenHBand="0" w:firstRowFirstColumn="0" w:firstRowLastColumn="0" w:lastRowFirstColumn="0" w:lastRowLastColumn="0"/>
+              <w:rPr>
+                <w:sz w:val="18"/>
+                <w:szCs w:val="18"/>
+              </w:rPr>
+            </w:pPr>
+            <w:r>
+              <w:rPr>
+                <w:sz w:val="18"/>
+                <w:szCs w:val="18"/>
+              </w:rPr>
+              <w:t>Bakery</w:t>
+            </w:r>
+          </w:p>
+        </w:tc>
+      </w:tr>
+      <w:tr>
+        <w:tc>
+          <w:tcPr>
+            <w:cnfStyle w:val="001000000000" w:firstRow="0" w:lastRow="0" w:firstColumn="1" w:lastColumn="0" w:oddVBand="0" w:evenVBand="0" w:oddHBand="0" w:evenHBand="0" w:firstRowFirstColumn="0" w:firstRowLastColumn="0" w:lastRowFirstColumn="0" w:lastRowLastColumn="0"/>
+            <w:tcW w:w="1366" w:type="dxa"/>
+          </w:tcPr>
+          <w:p>
+            <w:pPr>
+              <w:jc w:val="center"/>
+              <w:rPr>
+                <w:b w:val="0"/>
+                <w:bCs w:val="0"/>
+                <w:sz w:val="18"/>
+                <w:szCs w:val="18"/>
+              </w:rPr>
+            </w:pPr>
+            <w:r>
+              <w:rPr>
+                <w:b w:val="0"/>
+                <w:bCs w:val="0"/>
+                <w:sz w:val="18"/>
+                <w:szCs w:val="18"/>
+              </w:rPr>
+              <w:t>North York</w:t>
+            </w:r>
+          </w:p>
+        </w:tc>
+        <w:tc>
+          <w:tcPr>
+            <w:tcW w:w="1285" w:type="dxa"/>
+          </w:tcPr>
+          <w:p>
+            <w:pPr>
+              <w:jc w:val="center"/>
+              <w:cnfStyle w:val="000000000000" w:firstRow="0" w:lastRow="0" w:firstColumn="0" w:lastColumn="0" w:oddVBand="0" w:evenVBand="0" w:oddHBand="0" w:evenHBand="0" w:firstRowFirstColumn="0" w:firstRowLastColumn="0" w:lastRowFirstColumn="0" w:lastRowLastColumn="0"/>
+              <w:rPr>
+                <w:sz w:val="18"/>
+                <w:szCs w:val="18"/>
+              </w:rPr>
+            </w:pPr>
+            <w:r>
+              <w:rPr>
+                <w:sz w:val="18"/>
+                <w:szCs w:val="18"/>
+              </w:rPr>
+              <w:t>Don Mills</w:t>
+            </w:r>
+          </w:p>
+        </w:tc>
+        <w:tc>
+          <w:tcPr>
+            <w:tcW w:w="625" w:type="dxa"/>
+          </w:tcPr>
+          <w:p>
+            <w:pPr>
+              <w:jc w:val="center"/>
+              <w:cnfStyle w:val="000000000000" w:firstRow="0" w:lastRow="0" w:firstColumn="0" w:lastColumn="0" w:oddVBand="0" w:evenVBand="0" w:oddHBand="0" w:evenHBand="0" w:firstRowFirstColumn="0" w:firstRowLastColumn="0" w:lastRowFirstColumn="0" w:lastRowLastColumn="0"/>
+              <w:rPr>
+                <w:sz w:val="18"/>
+                <w:szCs w:val="18"/>
+              </w:rPr>
+            </w:pPr>
+            <w:r>
+              <w:rPr>
+                <w:sz w:val="18"/>
+                <w:szCs w:val="18"/>
+              </w:rPr>
+              <w:t>43.7</w:t>
+            </w:r>
+          </w:p>
+        </w:tc>
+        <w:tc>
+          <w:tcPr>
+            <w:tcW w:w="830" w:type="dxa"/>
+          </w:tcPr>
+          <w:p>
+            <w:pPr>
+              <w:jc w:val="center"/>
+              <w:cnfStyle w:val="000000000000" w:firstRow="0" w:lastRow="0" w:firstColumn="0" w:lastColumn="0" w:oddVBand="0" w:evenVBand="0" w:oddHBand="0" w:evenHBand="0" w:firstRowFirstColumn="0" w:firstRowLastColumn="0" w:lastRowFirstColumn="0" w:lastRowLastColumn="0"/>
+              <w:rPr>
+                <w:sz w:val="18"/>
+                <w:szCs w:val="18"/>
+              </w:rPr>
+            </w:pPr>
+            <w:r>
+              <w:rPr>
+                <w:sz w:val="18"/>
+                <w:szCs w:val="18"/>
+              </w:rPr>
+              <w:t>-79.</w:t>
+            </w:r>
+            <w:r>
+              <w:rPr>
+                <w:sz w:val="18"/>
+                <w:szCs w:val="18"/>
+              </w:rPr>
+              <w:t>3</w:t>
+            </w:r>
+          </w:p>
+        </w:tc>
+        <w:tc>
+          <w:tcPr>
+            <w:tcW w:w="992" w:type="dxa"/>
+          </w:tcPr>
+          <w:p>
+            <w:pPr>
+              <w:jc w:val="center"/>
+              <w:cnfStyle w:val="000000000000" w:firstRow="0" w:lastRow="0" w:firstColumn="0" w:lastColumn="0" w:oddVBand="0" w:evenVBand="0" w:oddHBand="0" w:evenHBand="0" w:firstRowFirstColumn="0" w:firstRowLastColumn="0" w:lastRowFirstColumn="0" w:lastRowLastColumn="0"/>
+              <w:rPr>
+                <w:b/>
+                <w:bCs/>
+                <w:sz w:val="18"/>
+                <w:szCs w:val="18"/>
+              </w:rPr>
+            </w:pPr>
+            <w:r>
+              <w:rPr>
+                <w:b/>
+                <w:bCs/>
+                <w:sz w:val="18"/>
+                <w:szCs w:val="18"/>
+              </w:rPr>
+              <w:t>2</w:t>
+            </w:r>
+          </w:p>
+        </w:tc>
+        <w:tc>
+          <w:tcPr>
+            <w:tcW w:w="1276" w:type="dxa"/>
+          </w:tcPr>
+          <w:p>
+            <w:pPr>
+              <w:jc w:val="center"/>
+              <w:cnfStyle w:val="000000000000" w:firstRow="0" w:lastRow="0" w:firstColumn="0" w:lastColumn="0" w:oddVBand="0" w:evenVBand="0" w:oddHBand="0" w:evenHBand="0" w:firstRowFirstColumn="0" w:firstRowLastColumn="0" w:lastRowFirstColumn="0" w:lastRowLastColumn="0"/>
+              <w:rPr>
+                <w:sz w:val="18"/>
+                <w:szCs w:val="18"/>
+              </w:rPr>
+            </w:pPr>
+            <w:r>
+              <w:rPr>
+                <w:sz w:val="18"/>
+                <w:szCs w:val="18"/>
+              </w:rPr>
+              <w:t>Ramen Restaurant</w:t>
+            </w:r>
+          </w:p>
+        </w:tc>
+        <w:tc>
+          <w:tcPr>
+            <w:tcW w:w="1276" w:type="dxa"/>
+          </w:tcPr>
+          <w:p>
+            <w:pPr>
+              <w:jc w:val="center"/>
+              <w:cnfStyle w:val="000000000000" w:firstRow="0" w:lastRow="0" w:firstColumn="0" w:lastColumn="0" w:oddVBand="0" w:evenVBand="0" w:oddHBand="0" w:evenHBand="0" w:firstRowFirstColumn="0" w:firstRowLastColumn="0" w:lastRowFirstColumn="0" w:lastRowLastColumn="0"/>
+              <w:rPr>
+                <w:sz w:val="18"/>
+                <w:szCs w:val="18"/>
+              </w:rPr>
+            </w:pPr>
+            <w:r>
+              <w:rPr>
+                <w:sz w:val="18"/>
+                <w:szCs w:val="18"/>
+              </w:rPr>
+              <w:t>Japanese Restaurant</w:t>
+            </w:r>
+          </w:p>
+        </w:tc>
+        <w:tc>
+          <w:tcPr>
+            <w:tcW w:w="1134" w:type="dxa"/>
+          </w:tcPr>
+          <w:p>
+            <w:pPr>
+              <w:jc w:val="center"/>
+              <w:cnfStyle w:val="000000000000" w:firstRow="0" w:lastRow="0" w:firstColumn="0" w:lastColumn="0" w:oddVBand="0" w:evenVBand="0" w:oddHBand="0" w:evenHBand="0" w:firstRowFirstColumn="0" w:firstRowLastColumn="0" w:lastRowFirstColumn="0" w:lastRowLastColumn="0"/>
+              <w:rPr>
+                <w:sz w:val="18"/>
+                <w:szCs w:val="18"/>
+              </w:rPr>
+            </w:pPr>
+            <w:r>
+              <w:rPr>
+                <w:sz w:val="18"/>
+                <w:szCs w:val="18"/>
+              </w:rPr>
+              <w:t>Giftshop</w:t>
+            </w:r>
+          </w:p>
+        </w:tc>
+      </w:tr>
+    </w:tbl>
+    <w:p>
+      <w:r>
+        <w:lastRenderedPageBreak/>
+        <w:t xml:space="preserve">Where the </w:t>
+      </w:r>
+      <w:r>
+        <w:rPr>
+          <w:b/>
+          <w:bCs/>
+        </w:rPr>
+        <w:t>cluster</w:t>
+      </w:r>
+      <w:r>
+        <w:t xml:space="preserve"> column is filled by the K-Means Clustering model and is from 0 to </w:t>
+      </w:r>
+      <w:r>
+        <w:t>5</w:t>
+      </w:r>
+      <w:r>
+        <w:t>. The next section will provide a visual result of each neighborhood’s clustering based on ramen places’ feature.</w:t>
+      </w:r>
+    </w:p>
+    <w:p/>
+    <w:p>
+      <w:pPr>
+        <w:pStyle w:val="Heading2"/>
+        <w:numPr>
+          <w:ilvl w:val="0"/>
+          <w:numId w:val="18"/>
+        </w:numPr>
+      </w:pPr>
+      <w:r>
+        <w:t>Results</w:t>
+      </w:r>
+    </w:p>
+    <w:p>
+      <w:r>
+        <w:t>In order to show each area’s clustering and some feature info, we use map feature from folium package to draw a map of Toronto city, as well as add markers for each resulting data from previous section. The map looks like the following:</w:t>
+      </w:r>
+    </w:p>
+    <w:p>
+      <w:r>
+        <w:drawing>
+          <wp:inline distT="0" distB="0" distL="0" distR="0" wp14:anchorId="7DC94301" wp14:editId="103796D2">
+            <wp:extent cx="5486400" cy="3299460"/>
+            <wp:effectExtent l="0" t="0" r="0" b="2540"/>
+            <wp:docPr id="1" name="Picture 1"/>
+            <wp:cNvGraphicFramePr>
+              <a:graphicFrameLocks xmlns:a="http://schemas.openxmlformats.org/drawingml/2006/main" noChangeAspect="1"/>
+            </wp:cNvGraphicFramePr>
+            <a:graphic xmlns:a="http://schemas.openxmlformats.org/drawingml/2006/main">
+              <a:graphicData uri="http://schemas.openxmlformats.org/drawingml/2006/picture">
+                <pic:pic xmlns:pic="http://schemas.openxmlformats.org/drawingml/2006/picture">
+                  <pic:nvPicPr>
+                    <pic:cNvPr id="1" name=""/>
+                    <pic:cNvPicPr/>
+                  </pic:nvPicPr>
+                  <pic:blipFill>
+                    <a:blip r:embed="rId16"/>
+                    <a:stretch>
+                      <a:fillRect/>
+                    </a:stretch>
+                  </pic:blipFill>
+                  <pic:spPr>
+                    <a:xfrm>
+                      <a:off x="0" y="0"/>
+                      <a:ext cx="5486400" cy="3299460"/>
+                    </a:xfrm>
+                    <a:prstGeom prst="rect">
+                      <a:avLst/>
+                    </a:prstGeom>
+                  </pic:spPr>
+                </pic:pic>
+              </a:graphicData>
+            </a:graphic>
+          </wp:inline>
+        </w:drawing>
+      </w:r>
+    </w:p>
+    <w:p>
+      <w:r>
+        <w:t>Where each color stands for a group (or cluster), meaning those markers with same color has similar performance in terms of:</w:t>
+      </w:r>
+    </w:p>
+    <w:p>
+      <w:pPr>
+        <w:pStyle w:val="ListParagraph"/>
+        <w:numPr>
+          <w:ilvl w:val="0"/>
+          <w:numId w:val="19"/>
+        </w:numPr>
+      </w:pPr>
+      <w:r>
+        <w:t>Similar ratings</w:t>
+      </w:r>
+    </w:p>
+    <w:p>
+      <w:pPr>
+        <w:pStyle w:val="ListParagraph"/>
+        <w:numPr>
+          <w:ilvl w:val="0"/>
+          <w:numId w:val="19"/>
+        </w:numPr>
+      </w:pPr>
+      <w:r>
+        <w:t>Similar price range</w:t>
+      </w:r>
+    </w:p>
+    <w:p>
+      <w:pPr>
+        <w:pStyle w:val="ListParagraph"/>
+        <w:numPr>
+          <w:ilvl w:val="0"/>
+          <w:numId w:val="19"/>
+        </w:numPr>
+      </w:pPr>
+      <w:r>
+        <w:t>Restaurant type is similar. e.g. most of them are Japanese Restaurant, second most common type is food court, etc.</w:t>
+      </w:r>
+    </w:p>
+    <w:p>
+      <w:r>
+        <w:lastRenderedPageBreak/>
+        <w:t>Based on the map, restaurant owners who wish to open a new ramen place can visually get the info that:</w:t>
+      </w:r>
+    </w:p>
+    <w:p>
+      <w:pPr>
+        <w:pStyle w:val="ListParagraph"/>
+        <w:numPr>
+          <w:ilvl w:val="0"/>
+          <w:numId w:val="20"/>
+        </w:numPr>
+      </w:pPr>
+      <w:r>
+        <w:t>For each neighborhood, what kind of restaurant offer Japanese ramen that is most common.</w:t>
+      </w:r>
+    </w:p>
+    <w:p>
+      <w:pPr>
+        <w:pStyle w:val="ListParagraph"/>
+        <w:numPr>
+          <w:ilvl w:val="0"/>
+          <w:numId w:val="20"/>
+        </w:numPr>
+      </w:pPr>
+      <w:r>
+        <w:t>Once the owner has decided the price tier of menu as well as restaurant type (e.g. sushi restaurant or pure ramen place), he will know which group of restaurants his new one might belong to.</w:t>
+      </w:r>
+    </w:p>
+    <w:p>
+      <w:pPr>
+        <w:ind w:left="360"/>
+      </w:pPr>
+    </w:p>
+    <w:p>
+      <w:pPr>
+        <w:pStyle w:val="Heading2"/>
+        <w:numPr>
+          <w:ilvl w:val="0"/>
+          <w:numId w:val="18"/>
+        </w:numPr>
+      </w:pPr>
+      <w:r>
+        <w:t>Discussion</w:t>
+      </w:r>
+    </w:p>
+    <w:p>
+      <w:r>
+        <w:t>Based on the distribution of all restaurants that offer ramen in Toronto, we can see clearly that:</w:t>
+      </w:r>
+    </w:p>
+    <w:p>
+      <w:pPr>
+        <w:pStyle w:val="ListParagraph"/>
+        <w:numPr>
+          <w:ilvl w:val="0"/>
+          <w:numId w:val="21"/>
+        </w:numPr>
+      </w:pPr>
+      <w:r>
+        <w:t>Downtown area has all kinds of clusters, meaning there are all kind of ramen restaurant type, from bakery to Japanese restaurants, and from pure ramen place to food court.</w:t>
+      </w:r>
+    </w:p>
+    <w:p>
+      <w:pPr>
+        <w:pStyle w:val="ListParagraph"/>
+        <w:numPr>
+          <w:ilvl w:val="0"/>
+          <w:numId w:val="21"/>
+        </w:numPr>
+      </w:pPr>
+      <w:r>
+        <w:t>In some neighborhoods, Japanese ramen has been served at other Asian restaurants including Thai and Chinese restaurants. This could either be an innovative idea from those venues, or it could be the incorrect info that user or Foursquare API provided.</w:t>
+      </w:r>
+    </w:p>
+    <w:p>
+      <w:r>
+        <w:t>In order to make the model more intuitive and accurate in the future, we can try other mapping services like Google Map, so that we can do a comparison of how each model clusters the ramen places</w:t>
+      </w:r>
+      <w:r>
+        <w:t xml:space="preserve"> with more details.</w:t>
+      </w:r>
+    </w:p>
+    <w:p/>
+    <w:p/>
+    <w:p/>
+    <w:p/>
+    <w:p>
+      <w:pPr>
+        <w:pStyle w:val="Heading2"/>
+        <w:numPr>
+          <w:ilvl w:val="0"/>
+          <w:numId w:val="18"/>
+        </w:numPr>
+      </w:pPr>
+      <w:r>
+        <w:lastRenderedPageBreak/>
+        <w:t>Conclusion</w:t>
+      </w:r>
+    </w:p>
+    <w:p>
+      <w:r>
+        <w:t>For this project, we aimed at store managers and owners who wish to open a new restaurant that offers one of Toronto’s most popular Asian food – Japanese Ramen. We want to provide them a guide for what their restaurant type could be if they want to open the place in a neighborhood. We also provide them what are other competitors that is similar to the store they planned to open, so owners can then study those places online and gather experiences.</w:t>
+      </w:r>
+    </w:p>
+    <w:p>
+      <w:r>
+        <w:t>We started with raw geo code and neighborhood data from wiki, processed them with City of Toronto public data which added latitude and longitude. We then enhanced the data by adding restaurant information (geo code, price tier, restaurant type and rating) using Foursquare API.</w:t>
+      </w:r>
+    </w:p>
+    <w:p>
+      <w:r>
+        <w:t xml:space="preserve">Finally, we use K-Means clustering algorithm to group those similar restaurants based on their type, price range and rating, thus assigned complete data with cluster labels. </w:t>
+      </w:r>
+    </w:p>
+    <w:p>
+      <w:r>
+        <w:t>The algorithm can provide user reference info that:</w:t>
+      </w:r>
+    </w:p>
+    <w:p>
+      <w:pPr>
+        <w:pStyle w:val="ListParagraph"/>
+        <w:numPr>
+          <w:ilvl w:val="0"/>
+          <w:numId w:val="22"/>
+        </w:numPr>
+      </w:pPr>
+      <w:r>
+        <w:t>What group of restaurants could owner’s new venue belong to?</w:t>
+      </w:r>
+    </w:p>
+    <w:p>
+      <w:pPr>
+        <w:pStyle w:val="ListParagraph"/>
+        <w:numPr>
+          <w:ilvl w:val="0"/>
+          <w:numId w:val="22"/>
+        </w:numPr>
+      </w:pPr>
+      <w:r>
+        <w:t>What are his potential competitor’s ramen place’s type and features?</w:t>
       </w:r>
     </w:p>
     <w:sectPr>
-      <w:footerReference w:type="default" r:id="rId15"/>
+      <w:footerReference w:type="default" r:id="rId17"/>
       <w:pgSz w:w="12240" w:h="15840"/>
       <w:pgMar w:top="1440" w:right="1800" w:bottom="1440" w:left="1800" w:header="720" w:footer="720" w:gutter="0"/>
       <w:pgNumType w:start="1"/>
@@ -631,6 +3081,11 @@
         <w:docPartUnique/>
       </w:docPartObj>
     </w:sdtPr>
+    <w:sdtEndPr>
+      <w:rPr>
+        <w:rStyle w:val="PageNumber"/>
+      </w:rPr>
+    </w:sdtEndPr>
     <w:sdtContent>
       <w:p>
         <w:pPr>
@@ -683,6 +3138,11 @@
         <w:docPartUnique/>
       </w:docPartObj>
     </w:sdtPr>
+    <w:sdtEndPr>
+      <w:rPr>
+        <w:rStyle w:val="PageNumber"/>
+      </w:rPr>
+    </w:sdtEndPr>
     <w:sdtContent>
       <w:p>
         <w:pPr>
@@ -708,6 +3168,19 @@
           <w:rPr>
             <w:rStyle w:val="PageNumber"/>
           </w:rPr>
+          <w:fldChar w:fldCharType="separate"/>
+        </w:r>
+        <w:r>
+          <w:rPr>
+            <w:rStyle w:val="PageNumber"/>
+            <w:noProof/>
+          </w:rPr>
+          <w:t>2</w:t>
+        </w:r>
+        <w:r>
+          <w:rPr>
+            <w:rStyle w:val="PageNumber"/>
+          </w:rPr>
           <w:fldChar w:fldCharType="end"/>
         </w:r>
       </w:p>
@@ -935,6 +3408,95 @@
     </w:lvl>
   </w:abstractNum>
   <w:abstractNum w:abstractNumId="10" w15:restartNumberingAfterBreak="0">
+    <w:nsid w:val="0D41173A"/>
+    <w:multiLevelType w:val="hybridMultilevel"/>
+    <w:tmpl w:val="D2E2B0D0"/>
+    <w:lvl w:ilvl="0" w:tplc="0409000F">
+      <w:start w:val="1"/>
+      <w:numFmt w:val="decimal"/>
+      <w:lvlText w:val="%1."/>
+      <w:lvlJc w:val="left"/>
+      <w:pPr>
+        <w:ind w:left="720" w:hanging="360"/>
+      </w:pPr>
+      <w:rPr>
+        <w:rFonts w:hint="default"/>
+      </w:rPr>
+    </w:lvl>
+    <w:lvl w:ilvl="1" w:tplc="04090019" w:tentative="1">
+      <w:start w:val="1"/>
+      <w:numFmt w:val="lowerLetter"/>
+      <w:lvlText w:val="%2."/>
+      <w:lvlJc w:val="left"/>
+      <w:pPr>
+        <w:ind w:left="1440" w:hanging="360"/>
+      </w:pPr>
+    </w:lvl>
+    <w:lvl w:ilvl="2" w:tplc="0409001B" w:tentative="1">
+      <w:start w:val="1"/>
+      <w:numFmt w:val="lowerRoman"/>
+      <w:lvlText w:val="%3."/>
+      <w:lvlJc w:val="right"/>
+      <w:pPr>
+        <w:ind w:left="2160" w:hanging="180"/>
+      </w:pPr>
+    </w:lvl>
+    <w:lvl w:ilvl="3" w:tplc="0409000F" w:tentative="1">
+      <w:start w:val="1"/>
+      <w:numFmt w:val="decimal"/>
+      <w:lvlText w:val="%4."/>
+      <w:lvlJc w:val="left"/>
+      <w:pPr>
+        <w:ind w:left="2880" w:hanging="360"/>
+      </w:pPr>
+    </w:lvl>
+    <w:lvl w:ilvl="4" w:tplc="04090019" w:tentative="1">
+      <w:start w:val="1"/>
+      <w:numFmt w:val="lowerLetter"/>
+      <w:lvlText w:val="%5."/>
+      <w:lvlJc w:val="left"/>
+      <w:pPr>
+        <w:ind w:left="3600" w:hanging="360"/>
+      </w:pPr>
+    </w:lvl>
+    <w:lvl w:ilvl="5" w:tplc="0409001B" w:tentative="1">
+      <w:start w:val="1"/>
+      <w:numFmt w:val="lowerRoman"/>
+      <w:lvlText w:val="%6."/>
+      <w:lvlJc w:val="right"/>
+      <w:pPr>
+        <w:ind w:left="4320" w:hanging="180"/>
+      </w:pPr>
+    </w:lvl>
+    <w:lvl w:ilvl="6" w:tplc="0409000F" w:tentative="1">
+      <w:start w:val="1"/>
+      <w:numFmt w:val="decimal"/>
+      <w:lvlText w:val="%7."/>
+      <w:lvlJc w:val="left"/>
+      <w:pPr>
+        <w:ind w:left="5040" w:hanging="360"/>
+      </w:pPr>
+    </w:lvl>
+    <w:lvl w:ilvl="7" w:tplc="04090019" w:tentative="1">
+      <w:start w:val="1"/>
+      <w:numFmt w:val="lowerLetter"/>
+      <w:lvlText w:val="%8."/>
+      <w:lvlJc w:val="left"/>
+      <w:pPr>
+        <w:ind w:left="5760" w:hanging="360"/>
+      </w:pPr>
+    </w:lvl>
+    <w:lvl w:ilvl="8" w:tplc="0409001B" w:tentative="1">
+      <w:start w:val="1"/>
+      <w:numFmt w:val="lowerRoman"/>
+      <w:lvlText w:val="%9."/>
+      <w:lvlJc w:val="right"/>
+      <w:pPr>
+        <w:ind w:left="6480" w:hanging="180"/>
+      </w:pPr>
+    </w:lvl>
+  </w:abstractNum>
+  <w:abstractNum w:abstractNumId="11" w15:restartNumberingAfterBreak="0">
     <w:nsid w:val="228C1D38"/>
     <w:multiLevelType w:val="hybridMultilevel"/>
     <w:tmpl w:val="FF4A6D1C"/>
@@ -1048,7 +3610,309 @@
       </w:rPr>
     </w:lvl>
   </w:abstractNum>
-  <w:abstractNum w:abstractNumId="11" w15:restartNumberingAfterBreak="0">
+  <w:abstractNum w:abstractNumId="12" w15:restartNumberingAfterBreak="0">
+    <w:nsid w:val="2ABB11C3"/>
+    <w:multiLevelType w:val="multilevel"/>
+    <w:tmpl w:val="5A749896"/>
+    <w:lvl w:ilvl="0">
+      <w:start w:val="1"/>
+      <w:numFmt w:val="decimal"/>
+      <w:lvlText w:val="%1."/>
+      <w:lvlJc w:val="left"/>
+      <w:pPr>
+        <w:ind w:left="360" w:hanging="360"/>
+      </w:pPr>
+      <w:rPr>
+        <w:rFonts w:asciiTheme="majorHAnsi" w:hAnsiTheme="majorHAnsi" w:cstheme="majorBidi" w:hint="default"/>
+        <w:b/>
+        <w:color w:val="2A2A2A" w:themeColor="text2"/>
+        <w:sz w:val="28"/>
+      </w:rPr>
+    </w:lvl>
+    <w:lvl w:ilvl="1">
+      <w:start w:val="1"/>
+      <w:numFmt w:val="decimal"/>
+      <w:isLgl/>
+      <w:lvlText w:val="%1.%2"/>
+      <w:lvlJc w:val="left"/>
+      <w:pPr>
+        <w:ind w:left="720" w:hanging="720"/>
+      </w:pPr>
+      <w:rPr>
+        <w:rFonts w:hint="default"/>
+      </w:rPr>
+    </w:lvl>
+    <w:lvl w:ilvl="2">
+      <w:start w:val="1"/>
+      <w:numFmt w:val="decimal"/>
+      <w:isLgl/>
+      <w:lvlText w:val="%1.%2.%3"/>
+      <w:lvlJc w:val="left"/>
+      <w:pPr>
+        <w:ind w:left="1080" w:hanging="1080"/>
+      </w:pPr>
+      <w:rPr>
+        <w:rFonts w:hint="default"/>
+      </w:rPr>
+    </w:lvl>
+    <w:lvl w:ilvl="3">
+      <w:start w:val="1"/>
+      <w:numFmt w:val="decimal"/>
+      <w:isLgl/>
+      <w:lvlText w:val="%1.%2.%3.%4"/>
+      <w:lvlJc w:val="left"/>
+      <w:pPr>
+        <w:ind w:left="1080" w:hanging="1080"/>
+      </w:pPr>
+      <w:rPr>
+        <w:rFonts w:hint="default"/>
+      </w:rPr>
+    </w:lvl>
+    <w:lvl w:ilvl="4">
+      <w:start w:val="1"/>
+      <w:numFmt w:val="decimal"/>
+      <w:isLgl/>
+      <w:lvlText w:val="%1.%2.%3.%4.%5"/>
+      <w:lvlJc w:val="left"/>
+      <w:pPr>
+        <w:ind w:left="1440" w:hanging="1440"/>
+      </w:pPr>
+      <w:rPr>
+        <w:rFonts w:hint="default"/>
+      </w:rPr>
+    </w:lvl>
+    <w:lvl w:ilvl="5">
+      <w:start w:val="1"/>
+      <w:numFmt w:val="decimal"/>
+      <w:isLgl/>
+      <w:lvlText w:val="%1.%2.%3.%4.%5.%6"/>
+      <w:lvlJc w:val="left"/>
+      <w:pPr>
+        <w:ind w:left="1800" w:hanging="1800"/>
+      </w:pPr>
+      <w:rPr>
+        <w:rFonts w:hint="default"/>
+      </w:rPr>
+    </w:lvl>
+    <w:lvl w:ilvl="6">
+      <w:start w:val="1"/>
+      <w:numFmt w:val="decimal"/>
+      <w:isLgl/>
+      <w:lvlText w:val="%1.%2.%3.%4.%5.%6.%7"/>
+      <w:lvlJc w:val="left"/>
+      <w:pPr>
+        <w:ind w:left="2160" w:hanging="2160"/>
+      </w:pPr>
+      <w:rPr>
+        <w:rFonts w:hint="default"/>
+      </w:rPr>
+    </w:lvl>
+    <w:lvl w:ilvl="7">
+      <w:start w:val="1"/>
+      <w:numFmt w:val="decimal"/>
+      <w:isLgl/>
+      <w:lvlText w:val="%1.%2.%3.%4.%5.%6.%7.%8"/>
+      <w:lvlJc w:val="left"/>
+      <w:pPr>
+        <w:ind w:left="2520" w:hanging="2520"/>
+      </w:pPr>
+      <w:rPr>
+        <w:rFonts w:hint="default"/>
+      </w:rPr>
+    </w:lvl>
+    <w:lvl w:ilvl="8">
+      <w:start w:val="1"/>
+      <w:numFmt w:val="decimal"/>
+      <w:isLgl/>
+      <w:lvlText w:val="%1.%2.%3.%4.%5.%6.%7.%8.%9"/>
+      <w:lvlJc w:val="left"/>
+      <w:pPr>
+        <w:ind w:left="2520" w:hanging="2520"/>
+      </w:pPr>
+      <w:rPr>
+        <w:rFonts w:hint="default"/>
+      </w:rPr>
+    </w:lvl>
+  </w:abstractNum>
+  <w:abstractNum w:abstractNumId="13" w15:restartNumberingAfterBreak="0">
+    <w:nsid w:val="309031DD"/>
+    <w:multiLevelType w:val="hybridMultilevel"/>
+    <w:tmpl w:val="B9A68F1E"/>
+    <w:lvl w:ilvl="0" w:tplc="0409000F">
+      <w:start w:val="1"/>
+      <w:numFmt w:val="decimal"/>
+      <w:lvlText w:val="%1."/>
+      <w:lvlJc w:val="left"/>
+      <w:pPr>
+        <w:ind w:left="720" w:hanging="360"/>
+      </w:pPr>
+      <w:rPr>
+        <w:rFonts w:hint="default"/>
+      </w:rPr>
+    </w:lvl>
+    <w:lvl w:ilvl="1" w:tplc="04090019" w:tentative="1">
+      <w:start w:val="1"/>
+      <w:numFmt w:val="lowerLetter"/>
+      <w:lvlText w:val="%2."/>
+      <w:lvlJc w:val="left"/>
+      <w:pPr>
+        <w:ind w:left="1440" w:hanging="360"/>
+      </w:pPr>
+    </w:lvl>
+    <w:lvl w:ilvl="2" w:tplc="0409001B" w:tentative="1">
+      <w:start w:val="1"/>
+      <w:numFmt w:val="lowerRoman"/>
+      <w:lvlText w:val="%3."/>
+      <w:lvlJc w:val="right"/>
+      <w:pPr>
+        <w:ind w:left="2160" w:hanging="180"/>
+      </w:pPr>
+    </w:lvl>
+    <w:lvl w:ilvl="3" w:tplc="0409000F" w:tentative="1">
+      <w:start w:val="1"/>
+      <w:numFmt w:val="decimal"/>
+      <w:lvlText w:val="%4."/>
+      <w:lvlJc w:val="left"/>
+      <w:pPr>
+        <w:ind w:left="2880" w:hanging="360"/>
+      </w:pPr>
+    </w:lvl>
+    <w:lvl w:ilvl="4" w:tplc="04090019" w:tentative="1">
+      <w:start w:val="1"/>
+      <w:numFmt w:val="lowerLetter"/>
+      <w:lvlText w:val="%5."/>
+      <w:lvlJc w:val="left"/>
+      <w:pPr>
+        <w:ind w:left="3600" w:hanging="360"/>
+      </w:pPr>
+    </w:lvl>
+    <w:lvl w:ilvl="5" w:tplc="0409001B" w:tentative="1">
+      <w:start w:val="1"/>
+      <w:numFmt w:val="lowerRoman"/>
+      <w:lvlText w:val="%6."/>
+      <w:lvlJc w:val="right"/>
+      <w:pPr>
+        <w:ind w:left="4320" w:hanging="180"/>
+      </w:pPr>
+    </w:lvl>
+    <w:lvl w:ilvl="6" w:tplc="0409000F" w:tentative="1">
+      <w:start w:val="1"/>
+      <w:numFmt w:val="decimal"/>
+      <w:lvlText w:val="%7."/>
+      <w:lvlJc w:val="left"/>
+      <w:pPr>
+        <w:ind w:left="5040" w:hanging="360"/>
+      </w:pPr>
+    </w:lvl>
+    <w:lvl w:ilvl="7" w:tplc="04090019" w:tentative="1">
+      <w:start w:val="1"/>
+      <w:numFmt w:val="lowerLetter"/>
+      <w:lvlText w:val="%8."/>
+      <w:lvlJc w:val="left"/>
+      <w:pPr>
+        <w:ind w:left="5760" w:hanging="360"/>
+      </w:pPr>
+    </w:lvl>
+    <w:lvl w:ilvl="8" w:tplc="0409001B" w:tentative="1">
+      <w:start w:val="1"/>
+      <w:numFmt w:val="lowerRoman"/>
+      <w:lvlText w:val="%9."/>
+      <w:lvlJc w:val="right"/>
+      <w:pPr>
+        <w:ind w:left="6480" w:hanging="180"/>
+      </w:pPr>
+    </w:lvl>
+  </w:abstractNum>
+  <w:abstractNum w:abstractNumId="14" w15:restartNumberingAfterBreak="0">
+    <w:nsid w:val="450B6741"/>
+    <w:multiLevelType w:val="hybridMultilevel"/>
+    <w:tmpl w:val="102CCDC2"/>
+    <w:lvl w:ilvl="0" w:tplc="0409000F">
+      <w:start w:val="1"/>
+      <w:numFmt w:val="decimal"/>
+      <w:lvlText w:val="%1."/>
+      <w:lvlJc w:val="left"/>
+      <w:pPr>
+        <w:ind w:left="720" w:hanging="360"/>
+      </w:pPr>
+      <w:rPr>
+        <w:rFonts w:hint="default"/>
+      </w:rPr>
+    </w:lvl>
+    <w:lvl w:ilvl="1" w:tplc="04090019" w:tentative="1">
+      <w:start w:val="1"/>
+      <w:numFmt w:val="lowerLetter"/>
+      <w:lvlText w:val="%2."/>
+      <w:lvlJc w:val="left"/>
+      <w:pPr>
+        <w:ind w:left="1440" w:hanging="360"/>
+      </w:pPr>
+    </w:lvl>
+    <w:lvl w:ilvl="2" w:tplc="0409001B" w:tentative="1">
+      <w:start w:val="1"/>
+      <w:numFmt w:val="lowerRoman"/>
+      <w:lvlText w:val="%3."/>
+      <w:lvlJc w:val="right"/>
+      <w:pPr>
+        <w:ind w:left="2160" w:hanging="180"/>
+      </w:pPr>
+    </w:lvl>
+    <w:lvl w:ilvl="3" w:tplc="0409000F" w:tentative="1">
+      <w:start w:val="1"/>
+      <w:numFmt w:val="decimal"/>
+      <w:lvlText w:val="%4."/>
+      <w:lvlJc w:val="left"/>
+      <w:pPr>
+        <w:ind w:left="2880" w:hanging="360"/>
+      </w:pPr>
+    </w:lvl>
+    <w:lvl w:ilvl="4" w:tplc="04090019" w:tentative="1">
+      <w:start w:val="1"/>
+      <w:numFmt w:val="lowerLetter"/>
+      <w:lvlText w:val="%5."/>
+      <w:lvlJc w:val="left"/>
+      <w:pPr>
+        <w:ind w:left="3600" w:hanging="360"/>
+      </w:pPr>
+    </w:lvl>
+    <w:lvl w:ilvl="5" w:tplc="0409001B" w:tentative="1">
+      <w:start w:val="1"/>
+      <w:numFmt w:val="lowerRoman"/>
+      <w:lvlText w:val="%6."/>
+      <w:lvlJc w:val="right"/>
+      <w:pPr>
+        <w:ind w:left="4320" w:hanging="180"/>
+      </w:pPr>
+    </w:lvl>
+    <w:lvl w:ilvl="6" w:tplc="0409000F" w:tentative="1">
+      <w:start w:val="1"/>
+      <w:numFmt w:val="decimal"/>
+      <w:lvlText w:val="%7."/>
+      <w:lvlJc w:val="left"/>
+      <w:pPr>
+        <w:ind w:left="5040" w:hanging="360"/>
+      </w:pPr>
+    </w:lvl>
+    <w:lvl w:ilvl="7" w:tplc="04090019" w:tentative="1">
+      <w:start w:val="1"/>
+      <w:numFmt w:val="lowerLetter"/>
+      <w:lvlText w:val="%8."/>
+      <w:lvlJc w:val="left"/>
+      <w:pPr>
+        <w:ind w:left="5760" w:hanging="360"/>
+      </w:pPr>
+    </w:lvl>
+    <w:lvl w:ilvl="8" w:tplc="0409001B" w:tentative="1">
+      <w:start w:val="1"/>
+      <w:numFmt w:val="lowerRoman"/>
+      <w:lvlText w:val="%9."/>
+      <w:lvlJc w:val="right"/>
+      <w:pPr>
+        <w:ind w:left="6480" w:hanging="180"/>
+      </w:pPr>
+    </w:lvl>
+  </w:abstractNum>
+  <w:abstractNum w:abstractNumId="15" w15:restartNumberingAfterBreak="0">
     <w:nsid w:val="454416C3"/>
     <w:multiLevelType w:val="hybridMultilevel"/>
     <w:tmpl w:val="BC468424"/>
@@ -1163,7 +4027,7 @@
       </w:rPr>
     </w:lvl>
   </w:abstractNum>
-  <w:abstractNum w:abstractNumId="12" w15:restartNumberingAfterBreak="0">
+  <w:abstractNum w:abstractNumId="16" w15:restartNumberingAfterBreak="0">
     <w:nsid w:val="521F3BC3"/>
     <w:multiLevelType w:val="hybridMultilevel"/>
     <w:tmpl w:val="FB6AD80A"/>
@@ -1253,7 +4117,96 @@
       </w:pPr>
     </w:lvl>
   </w:abstractNum>
-  <w:abstractNum w:abstractNumId="13" w15:restartNumberingAfterBreak="0">
+  <w:abstractNum w:abstractNumId="17" w15:restartNumberingAfterBreak="0">
+    <w:nsid w:val="5A727DC1"/>
+    <w:multiLevelType w:val="hybridMultilevel"/>
+    <w:tmpl w:val="84FEAD3E"/>
+    <w:lvl w:ilvl="0" w:tplc="0409000F">
+      <w:start w:val="1"/>
+      <w:numFmt w:val="decimal"/>
+      <w:lvlText w:val="%1."/>
+      <w:lvlJc w:val="left"/>
+      <w:pPr>
+        <w:ind w:left="720" w:hanging="360"/>
+      </w:pPr>
+      <w:rPr>
+        <w:rFonts w:hint="default"/>
+      </w:rPr>
+    </w:lvl>
+    <w:lvl w:ilvl="1" w:tplc="04090019" w:tentative="1">
+      <w:start w:val="1"/>
+      <w:numFmt w:val="lowerLetter"/>
+      <w:lvlText w:val="%2."/>
+      <w:lvlJc w:val="left"/>
+      <w:pPr>
+        <w:ind w:left="1440" w:hanging="360"/>
+      </w:pPr>
+    </w:lvl>
+    <w:lvl w:ilvl="2" w:tplc="0409001B" w:tentative="1">
+      <w:start w:val="1"/>
+      <w:numFmt w:val="lowerRoman"/>
+      <w:lvlText w:val="%3."/>
+      <w:lvlJc w:val="right"/>
+      <w:pPr>
+        <w:ind w:left="2160" w:hanging="180"/>
+      </w:pPr>
+    </w:lvl>
+    <w:lvl w:ilvl="3" w:tplc="0409000F" w:tentative="1">
+      <w:start w:val="1"/>
+      <w:numFmt w:val="decimal"/>
+      <w:lvlText w:val="%4."/>
+      <w:lvlJc w:val="left"/>
+      <w:pPr>
+        <w:ind w:left="2880" w:hanging="360"/>
+      </w:pPr>
+    </w:lvl>
+    <w:lvl w:ilvl="4" w:tplc="04090019" w:tentative="1">
+      <w:start w:val="1"/>
+      <w:numFmt w:val="lowerLetter"/>
+      <w:lvlText w:val="%5."/>
+      <w:lvlJc w:val="left"/>
+      <w:pPr>
+        <w:ind w:left="3600" w:hanging="360"/>
+      </w:pPr>
+    </w:lvl>
+    <w:lvl w:ilvl="5" w:tplc="0409001B" w:tentative="1">
+      <w:start w:val="1"/>
+      <w:numFmt w:val="lowerRoman"/>
+      <w:lvlText w:val="%6."/>
+      <w:lvlJc w:val="right"/>
+      <w:pPr>
+        <w:ind w:left="4320" w:hanging="180"/>
+      </w:pPr>
+    </w:lvl>
+    <w:lvl w:ilvl="6" w:tplc="0409000F" w:tentative="1">
+      <w:start w:val="1"/>
+      <w:numFmt w:val="decimal"/>
+      <w:lvlText w:val="%7."/>
+      <w:lvlJc w:val="left"/>
+      <w:pPr>
+        <w:ind w:left="5040" w:hanging="360"/>
+      </w:pPr>
+    </w:lvl>
+    <w:lvl w:ilvl="7" w:tplc="04090019" w:tentative="1">
+      <w:start w:val="1"/>
+      <w:numFmt w:val="lowerLetter"/>
+      <w:lvlText w:val="%8."/>
+      <w:lvlJc w:val="left"/>
+      <w:pPr>
+        <w:ind w:left="5760" w:hanging="360"/>
+      </w:pPr>
+    </w:lvl>
+    <w:lvl w:ilvl="8" w:tplc="0409001B" w:tentative="1">
+      <w:start w:val="1"/>
+      <w:numFmt w:val="lowerRoman"/>
+      <w:lvlText w:val="%9."/>
+      <w:lvlJc w:val="right"/>
+      <w:pPr>
+        <w:ind w:left="6480" w:hanging="180"/>
+      </w:pPr>
+    </w:lvl>
+  </w:abstractNum>
+  <w:abstractNum w:abstractNumId="18" w15:restartNumberingAfterBreak="0">
     <w:nsid w:val="7B734274"/>
     <w:multiLevelType w:val="hybridMultilevel"/>
     <w:tmpl w:val="28DC00DE"/>
@@ -1376,22 +4329,22 @@
     <w:abstractNumId w:val="9"/>
   </w:num>
   <w:num w:numId="2">
-    <w:abstractNumId w:val="11"/>
+    <w:abstractNumId w:val="15"/>
   </w:num>
   <w:num w:numId="3">
-    <w:abstractNumId w:val="11"/>
+    <w:abstractNumId w:val="15"/>
   </w:num>
   <w:num w:numId="4">
-    <w:abstractNumId w:val="11"/>
+    <w:abstractNumId w:val="15"/>
   </w:num>
   <w:num w:numId="5">
-    <w:abstractNumId w:val="11"/>
+    <w:abstractNumId w:val="15"/>
   </w:num>
   <w:num w:numId="6">
     <w:abstractNumId w:val="8"/>
   </w:num>
   <w:num w:numId="7">
-    <w:abstractNumId w:val="13"/>
+    <w:abstractNumId w:val="18"/>
   </w:num>
   <w:num w:numId="8">
     <w:abstractNumId w:val="7"/>
@@ -1418,10 +4371,25 @@
     <w:abstractNumId w:val="0"/>
   </w:num>
   <w:num w:numId="16">
+    <w:abstractNumId w:val="16"/>
+  </w:num>
+  <w:num w:numId="17">
+    <w:abstractNumId w:val="11"/>
+  </w:num>
+  <w:num w:numId="18">
     <w:abstractNumId w:val="12"/>
   </w:num>
-  <w:num w:numId="17">
+  <w:num w:numId="19">
+    <w:abstractNumId w:val="14"/>
+  </w:num>
+  <w:num w:numId="20">
     <w:abstractNumId w:val="10"/>
+  </w:num>
+  <w:num w:numId="21">
+    <w:abstractNumId w:val="17"/>
+  </w:num>
+  <w:num w:numId="22">
+    <w:abstractNumId w:val="13"/>
   </w:num>
 </w:numbering>
 </file>
@@ -1550,6 +4518,7 @@
     <w:lsdException w:name="HTML Sample" w:semiHidden="1" w:unhideWhenUsed="1"/>
     <w:lsdException w:name="HTML Typewriter" w:semiHidden="1" w:unhideWhenUsed="1"/>
     <w:lsdException w:name="HTML Variable" w:semiHidden="1" w:unhideWhenUsed="1"/>
+    <w:lsdException w:name="Normal Table" w:semiHidden="1" w:unhideWhenUsed="1"/>
     <w:lsdException w:name="annotation subject" w:semiHidden="1" w:unhideWhenUsed="1"/>
     <w:lsdException w:name="No List" w:semiHidden="1" w:unhideWhenUsed="1"/>
     <w:lsdException w:name="Outline List 1" w:semiHidden="1" w:unhideWhenUsed="1"/>
@@ -1592,8 +4561,11 @@
     <w:lsdException w:name="Table Contemporary" w:semiHidden="1" w:unhideWhenUsed="1"/>
     <w:lsdException w:name="Table Elegant" w:semiHidden="1" w:unhideWhenUsed="1"/>
     <w:lsdException w:name="Table Professional" w:semiHidden="1" w:unhideWhenUsed="1"/>
+    <w:lsdException w:name="Table Subtle 1" w:semiHidden="1" w:unhideWhenUsed="1"/>
     <w:lsdException w:name="Table Subtle 2" w:semiHidden="1" w:unhideWhenUsed="1"/>
     <w:lsdException w:name="Table Web 1" w:semiHidden="1" w:unhideWhenUsed="1"/>
+    <w:lsdException w:name="Table Web 2" w:semiHidden="1" w:unhideWhenUsed="1"/>
+    <w:lsdException w:name="Table Web 3" w:semiHidden="1" w:unhideWhenUsed="1"/>
     <w:lsdException w:name="Balloon Text" w:semiHidden="1" w:unhideWhenUsed="1"/>
     <w:lsdException w:name="Table Grid" w:uiPriority="39"/>
     <w:lsdException w:name="Table Theme" w:semiHidden="1" w:unhideWhenUsed="1"/>
@@ -2808,6 +5780,275 @@
     <w:unhideWhenUsed/>
     <w:rsid w:val="00B86AAB"/>
   </w:style>
+  <w:style w:type="character" w:styleId="FollowedHyperlink">
+    <w:name w:val="FollowedHyperlink"/>
+    <w:basedOn w:val="DefaultParagraphFont"/>
+    <w:uiPriority w:val="99"/>
+    <w:semiHidden/>
+    <w:unhideWhenUsed/>
+    <w:rsid w:val="0038322C"/>
+    <w:rPr>
+      <w:color w:val="6AC7C9" w:themeColor="followedHyperlink"/>
+      <w:u w:val="single"/>
+    </w:rPr>
+  </w:style>
+  <w:style w:type="table" w:styleId="GridTable1Light-Accent3">
+    <w:name w:val="Grid Table 1 Light Accent 3"/>
+    <w:basedOn w:val="TableNormal"/>
+    <w:uiPriority w:val="46"/>
+    <w:rsid w:val="0016573D"/>
+    <w:pPr>
+      <w:spacing w:after="0" w:line="240" w:lineRule="auto"/>
+    </w:pPr>
+    <w:tblPr>
+      <w:tblStyleRowBandSize w:val="1"/>
+      <w:tblStyleColBandSize w:val="1"/>
+      <w:tblBorders>
+        <w:top w:val="single" w:sz="4" w:space="0" w:color="FCD0AE" w:themeColor="accent3" w:themeTint="66"/>
+        <w:left w:val="single" w:sz="4" w:space="0" w:color="FCD0AE" w:themeColor="accent3" w:themeTint="66"/>
+        <w:bottom w:val="single" w:sz="4" w:space="0" w:color="FCD0AE" w:themeColor="accent3" w:themeTint="66"/>
+        <w:right w:val="single" w:sz="4" w:space="0" w:color="FCD0AE" w:themeColor="accent3" w:themeTint="66"/>
+        <w:insideH w:val="single" w:sz="4" w:space="0" w:color="FCD0AE" w:themeColor="accent3" w:themeTint="66"/>
+        <w:insideV w:val="single" w:sz="4" w:space="0" w:color="FCD0AE" w:themeColor="accent3" w:themeTint="66"/>
+      </w:tblBorders>
+    </w:tblPr>
+    <w:tblStylePr w:type="firstRow">
+      <w:rPr>
+        <w:b/>
+        <w:bCs/>
+      </w:rPr>
+      <w:tblPr/>
+      <w:tcPr>
+        <w:tcBorders>
+          <w:bottom w:val="single" w:sz="12" w:space="0" w:color="FBB886" w:themeColor="accent3" w:themeTint="99"/>
+        </w:tcBorders>
+      </w:tcPr>
+    </w:tblStylePr>
+    <w:tblStylePr w:type="lastRow">
+      <w:rPr>
+        <w:b/>
+        <w:bCs/>
+      </w:rPr>
+      <w:tblPr/>
+      <w:tcPr>
+        <w:tcBorders>
+          <w:top w:val="double" w:sz="2" w:space="0" w:color="FBB886" w:themeColor="accent3" w:themeTint="99"/>
+        </w:tcBorders>
+      </w:tcPr>
+    </w:tblStylePr>
+    <w:tblStylePr w:type="firstCol">
+      <w:rPr>
+        <w:b/>
+        <w:bCs/>
+      </w:rPr>
+    </w:tblStylePr>
+    <w:tblStylePr w:type="lastCol">
+      <w:rPr>
+        <w:b/>
+        <w:bCs/>
+      </w:rPr>
+    </w:tblStylePr>
+  </w:style>
+  <w:style w:type="table" w:styleId="ListTable3-Accent1">
+    <w:name w:val="List Table 3 Accent 1"/>
+    <w:basedOn w:val="TableNormal"/>
+    <w:uiPriority w:val="48"/>
+    <w:rsid w:val="0016573D"/>
+    <w:pPr>
+      <w:spacing w:after="0" w:line="240" w:lineRule="auto"/>
+    </w:pPr>
+    <w:tblPr>
+      <w:tblStyleRowBandSize w:val="1"/>
+      <w:tblStyleColBandSize w:val="1"/>
+      <w:tblBorders>
+        <w:top w:val="single" w:sz="4" w:space="0" w:color="F75952" w:themeColor="accent1"/>
+        <w:left w:val="single" w:sz="4" w:space="0" w:color="F75952" w:themeColor="accent1"/>
+        <w:bottom w:val="single" w:sz="4" w:space="0" w:color="F75952" w:themeColor="accent1"/>
+        <w:right w:val="single" w:sz="4" w:space="0" w:color="F75952" w:themeColor="accent1"/>
+      </w:tblBorders>
+    </w:tblPr>
+    <w:tblStylePr w:type="firstRow">
+      <w:rPr>
+        <w:b/>
+        <w:bCs/>
+        <w:color w:val="FFFFFF" w:themeColor="background1"/>
+      </w:rPr>
+      <w:tblPr/>
+      <w:tcPr>
+        <w:shd w:val="clear" w:color="auto" w:fill="F75952" w:themeFill="accent1"/>
+      </w:tcPr>
+    </w:tblStylePr>
+    <w:tblStylePr w:type="lastRow">
+      <w:rPr>
+        <w:b/>
+        <w:bCs/>
+      </w:rPr>
+      <w:tblPr/>
+      <w:tcPr>
+        <w:tcBorders>
+          <w:top w:val="double" w:sz="4" w:space="0" w:color="F75952" w:themeColor="accent1"/>
+        </w:tcBorders>
+        <w:shd w:val="clear" w:color="auto" w:fill="FFFFFF" w:themeFill="background1"/>
+      </w:tcPr>
+    </w:tblStylePr>
+    <w:tblStylePr w:type="firstCol">
+      <w:rPr>
+        <w:b/>
+        <w:bCs/>
+      </w:rPr>
+      <w:tblPr/>
+      <w:tcPr>
+        <w:tcBorders>
+          <w:right w:val="nil"/>
+        </w:tcBorders>
+        <w:shd w:val="clear" w:color="auto" w:fill="FFFFFF" w:themeFill="background1"/>
+      </w:tcPr>
+    </w:tblStylePr>
+    <w:tblStylePr w:type="lastCol">
+      <w:rPr>
+        <w:b/>
+        <w:bCs/>
+      </w:rPr>
+      <w:tblPr/>
+      <w:tcPr>
+        <w:tcBorders>
+          <w:left w:val="nil"/>
+        </w:tcBorders>
+        <w:shd w:val="clear" w:color="auto" w:fill="FFFFFF" w:themeFill="background1"/>
+      </w:tcPr>
+    </w:tblStylePr>
+    <w:tblStylePr w:type="band1Vert">
+      <w:tblPr/>
+      <w:tcPr>
+        <w:tcBorders>
+          <w:left w:val="single" w:sz="4" w:space="0" w:color="F75952" w:themeColor="accent1"/>
+          <w:right w:val="single" w:sz="4" w:space="0" w:color="F75952" w:themeColor="accent1"/>
+        </w:tcBorders>
+      </w:tcPr>
+    </w:tblStylePr>
+    <w:tblStylePr w:type="band1Horz">
+      <w:tblPr/>
+      <w:tcPr>
+        <w:tcBorders>
+          <w:top w:val="single" w:sz="4" w:space="0" w:color="F75952" w:themeColor="accent1"/>
+          <w:bottom w:val="single" w:sz="4" w:space="0" w:color="F75952" w:themeColor="accent1"/>
+          <w:insideH w:val="nil"/>
+        </w:tcBorders>
+      </w:tcPr>
+    </w:tblStylePr>
+    <w:tblStylePr w:type="neCell">
+      <w:tblPr/>
+      <w:tcPr>
+        <w:tcBorders>
+          <w:left w:val="nil"/>
+          <w:bottom w:val="nil"/>
+        </w:tcBorders>
+      </w:tcPr>
+    </w:tblStylePr>
+    <w:tblStylePr w:type="nwCell">
+      <w:tblPr/>
+      <w:tcPr>
+        <w:tcBorders>
+          <w:bottom w:val="nil"/>
+          <w:right w:val="nil"/>
+        </w:tcBorders>
+      </w:tcPr>
+    </w:tblStylePr>
+    <w:tblStylePr w:type="seCell">
+      <w:tblPr/>
+      <w:tcPr>
+        <w:tcBorders>
+          <w:top w:val="double" w:sz="4" w:space="0" w:color="F75952" w:themeColor="accent1"/>
+          <w:left w:val="nil"/>
+        </w:tcBorders>
+      </w:tcPr>
+    </w:tblStylePr>
+    <w:tblStylePr w:type="swCell">
+      <w:tblPr/>
+      <w:tcPr>
+        <w:tcBorders>
+          <w:top w:val="double" w:sz="4" w:space="0" w:color="F75952" w:themeColor="accent1"/>
+          <w:right w:val="nil"/>
+        </w:tcBorders>
+      </w:tcPr>
+    </w:tblStylePr>
+  </w:style>
+  <w:style w:type="table" w:styleId="GridTable4-Accent1">
+    <w:name w:val="Grid Table 4 Accent 1"/>
+    <w:basedOn w:val="TableNormal"/>
+    <w:uiPriority w:val="49"/>
+    <w:rsid w:val="0016573D"/>
+    <w:pPr>
+      <w:spacing w:after="0" w:line="240" w:lineRule="auto"/>
+    </w:pPr>
+    <w:tblPr>
+      <w:tblStyleRowBandSize w:val="1"/>
+      <w:tblStyleColBandSize w:val="1"/>
+      <w:tblBorders>
+        <w:top w:val="single" w:sz="4" w:space="0" w:color="FA9A97" w:themeColor="accent1" w:themeTint="99"/>
+        <w:left w:val="single" w:sz="4" w:space="0" w:color="FA9A97" w:themeColor="accent1" w:themeTint="99"/>
+        <w:bottom w:val="single" w:sz="4" w:space="0" w:color="FA9A97" w:themeColor="accent1" w:themeTint="99"/>
+        <w:right w:val="single" w:sz="4" w:space="0" w:color="FA9A97" w:themeColor="accent1" w:themeTint="99"/>
+        <w:insideH w:val="single" w:sz="4" w:space="0" w:color="FA9A97" w:themeColor="accent1" w:themeTint="99"/>
+        <w:insideV w:val="single" w:sz="4" w:space="0" w:color="FA9A97" w:themeColor="accent1" w:themeTint="99"/>
+      </w:tblBorders>
+    </w:tblPr>
+    <w:tblStylePr w:type="firstRow">
+      <w:rPr>
+        <w:b/>
+        <w:bCs/>
+        <w:color w:val="FFFFFF" w:themeColor="background1"/>
+      </w:rPr>
+      <w:tblPr/>
+      <w:tcPr>
+        <w:tcBorders>
+          <w:top w:val="single" w:sz="4" w:space="0" w:color="F75952" w:themeColor="accent1"/>
+          <w:left w:val="single" w:sz="4" w:space="0" w:color="F75952" w:themeColor="accent1"/>
+          <w:bottom w:val="single" w:sz="4" w:space="0" w:color="F75952" w:themeColor="accent1"/>
+          <w:right w:val="single" w:sz="4" w:space="0" w:color="F75952" w:themeColor="accent1"/>
+          <w:insideH w:val="nil"/>
+          <w:insideV w:val="nil"/>
+        </w:tcBorders>
+        <w:shd w:val="clear" w:color="auto" w:fill="F75952" w:themeFill="accent1"/>
+      </w:tcPr>
+    </w:tblStylePr>
+    <w:tblStylePr w:type="lastRow">
+      <w:rPr>
+        <w:b/>
+        <w:bCs/>
+      </w:rPr>
+      <w:tblPr/>
+      <w:tcPr>
+        <w:tcBorders>
+          <w:top w:val="double" w:sz="4" w:space="0" w:color="F75952" w:themeColor="accent1"/>
+        </w:tcBorders>
+      </w:tcPr>
+    </w:tblStylePr>
+    <w:tblStylePr w:type="firstCol">
+      <w:rPr>
+        <w:b/>
+        <w:bCs/>
+      </w:rPr>
+    </w:tblStylePr>
+    <w:tblStylePr w:type="lastCol">
+      <w:rPr>
+        <w:b/>
+        <w:bCs/>
+      </w:rPr>
+    </w:tblStylePr>
+    <w:tblStylePr w:type="band1Vert">
+      <w:tblPr/>
+      <w:tcPr>
+        <w:shd w:val="clear" w:color="auto" w:fill="FDDDDC" w:themeFill="accent1" w:themeFillTint="33"/>
+      </w:tcPr>
+    </w:tblStylePr>
+    <w:tblStylePr w:type="band1Horz">
+      <w:tblPr/>
+      <w:tcPr>
+        <w:shd w:val="clear" w:color="auto" w:fill="FDDDDC" w:themeFill="accent1" w:themeFillTint="33"/>
+      </w:tcPr>
+    </w:tblStylePr>
+  </w:style>
 </w:styles>
 </file>
 
@@ -3073,6 +6314,65 @@
 </file>
 
 <file path=customXml/item1.xml><?xml version="1.0" encoding="utf-8"?>
+<?mso-contentType ?>
+<FormTemplates xmlns="http://schemas.microsoft.com/sharepoint/v3/contenttype/forms">
+  <Display>DocumentLibraryForm</Display>
+  <Edit>DocumentLibraryForm</Edit>
+  <New>DocumentLibraryForm</New>
+</FormTemplates>
+</file>
+
+<file path=customXml/item2.xml><?xml version="1.0" encoding="utf-8"?>
+<?mso-contentType ?>
+<spe:Receivers xmlns:spe="http://schemas.microsoft.com/sharepoint/events">
+  <Receiver>
+    <Name>Document ID Generator</Name>
+    <Synchronization>Synchronous</Synchronization>
+    <Type>10001</Type>
+    <SequenceNumber>1000</SequenceNumber>
+    <Url/>
+    <Assembly>Microsoft.Office.DocumentManagement, Version=15.0.0.0, Culture=neutral, PublicKeyToken=71e9bce111e9429c</Assembly>
+    <Class>Microsoft.Office.DocumentManagement.Internal.DocIdHandler</Class>
+    <Data/>
+    <Filter/>
+  </Receiver>
+  <Receiver>
+    <Name>Document ID Generator</Name>
+    <Synchronization>Synchronous</Synchronization>
+    <Type>10002</Type>
+    <SequenceNumber>1001</SequenceNumber>
+    <Url/>
+    <Assembly>Microsoft.Office.DocumentManagement, Version=15.0.0.0, Culture=neutral, PublicKeyToken=71e9bce111e9429c</Assembly>
+    <Class>Microsoft.Office.DocumentManagement.Internal.DocIdHandler</Class>
+    <Data/>
+    <Filter/>
+  </Receiver>
+  <Receiver>
+    <Name>Document ID Generator</Name>
+    <Synchronization>Synchronous</Synchronization>
+    <Type>10004</Type>
+    <SequenceNumber>1002</SequenceNumber>
+    <Url/>
+    <Assembly>Microsoft.Office.DocumentManagement, Version=15.0.0.0, Culture=neutral, PublicKeyToken=71e9bce111e9429c</Assembly>
+    <Class>Microsoft.Office.DocumentManagement.Internal.DocIdHandler</Class>
+    <Data/>
+    <Filter/>
+  </Receiver>
+  <Receiver>
+    <Name>Document ID Generator</Name>
+    <Synchronization>Synchronous</Synchronization>
+    <Type>10006</Type>
+    <SequenceNumber>1003</SequenceNumber>
+    <Url/>
+    <Assembly>Microsoft.Office.DocumentManagement, Version=15.0.0.0, Culture=neutral, PublicKeyToken=71e9bce111e9429c</Assembly>
+    <Class>Microsoft.Office.DocumentManagement.Internal.DocIdHandler</Class>
+    <Data/>
+    <Filter/>
+  </Receiver>
+</spe:Receivers>
+</file>
+
+<file path=customXml/item3.xml><?xml version="1.0" encoding="utf-8"?>
 <ct:contentTypeSchema xmlns:ct="http://schemas.microsoft.com/office/2006/metadata/contentType" xmlns:ma="http://schemas.microsoft.com/office/2006/metadata/properties/metaAttributes" ct:_="" ma:_="" ma:contentTypeName="Document" ma:contentTypeID="0x010100012E2E405031D74DB051ADDB3D34E572" ma:contentTypeVersion="5" ma:contentTypeDescription="Create a new document." ma:contentTypeScope="" ma:versionID="e0009f9404bcb9590f313d2c358460f1">
   <xsd:schema xmlns:xsd="http://www.w3.org/2001/XMLSchema" xmlns:xs="http://www.w3.org/2001/XMLSchema" xmlns:p="http://schemas.microsoft.com/office/2006/metadata/properties" xmlns:ns2="498267d4-2a5a-4c72-99d3-cf7236a95ce8" targetNamespace="http://schemas.microsoft.com/office/2006/metadata/properties" ma:root="true" ma:fieldsID="06e76fce95f74677884cb27b0c6533f2" ns2:_="">
     <xsd:import namespace="498267d4-2a5a-4c72-99d3-cf7236a95ce8"/>
@@ -3251,7 +6551,7 @@
 </ct:contentTypeSchema>
 </file>
 
-<file path=customXml/item2.xml><?xml version="1.0" encoding="utf-8"?>
+<file path=customXml/item4.xml><?xml version="1.0" encoding="utf-8"?>
 <p:properties xmlns:p="http://schemas.microsoft.com/office/2006/metadata/properties" xmlns:xsi="http://www.w3.org/2001/XMLSchema-instance" xmlns:pc="http://schemas.microsoft.com/office/infopath/2007/PartnerControls">
   <documentManagement>
     <_dlc_DocId xmlns="498267d4-2a5a-4c72-99d3-cf7236a95ce8">CTQFD2CFPMXN-979-676</_dlc_DocId>
@@ -3272,70 +6572,27 @@
 </p:properties>
 </file>
 
-<file path=customXml/item3.xml><?xml version="1.0" encoding="utf-8"?>
-<?mso-contentType ?>
-<FormTemplates xmlns="http://schemas.microsoft.com/sharepoint/v3/contenttype/forms">
-  <Display>DocumentLibraryForm</Display>
-  <Edit>DocumentLibraryForm</Edit>
-  <New>DocumentLibraryForm</New>
-</FormTemplates>
-</file>
-
-<file path=customXml/item4.xml><?xml version="1.0" encoding="utf-8"?>
-<?mso-contentType ?>
-<spe:Receivers xmlns:spe="http://schemas.microsoft.com/sharepoint/events">
-  <Receiver>
-    <Name>Document ID Generator</Name>
-    <Synchronization>Synchronous</Synchronization>
-    <Type>10001</Type>
-    <SequenceNumber>1000</SequenceNumber>
-    <Url/>
-    <Assembly>Microsoft.Office.DocumentManagement, Version=15.0.0.0, Culture=neutral, PublicKeyToken=71e9bce111e9429c</Assembly>
-    <Class>Microsoft.Office.DocumentManagement.Internal.DocIdHandler</Class>
-    <Data/>
-    <Filter/>
-  </Receiver>
-  <Receiver>
-    <Name>Document ID Generator</Name>
-    <Synchronization>Synchronous</Synchronization>
-    <Type>10002</Type>
-    <SequenceNumber>1001</SequenceNumber>
-    <Url/>
-    <Assembly>Microsoft.Office.DocumentManagement, Version=15.0.0.0, Culture=neutral, PublicKeyToken=71e9bce111e9429c</Assembly>
-    <Class>Microsoft.Office.DocumentManagement.Internal.DocIdHandler</Class>
-    <Data/>
-    <Filter/>
-  </Receiver>
-  <Receiver>
-    <Name>Document ID Generator</Name>
-    <Synchronization>Synchronous</Synchronization>
-    <Type>10004</Type>
-    <SequenceNumber>1002</SequenceNumber>
-    <Url/>
-    <Assembly>Microsoft.Office.DocumentManagement, Version=15.0.0.0, Culture=neutral, PublicKeyToken=71e9bce111e9429c</Assembly>
-    <Class>Microsoft.Office.DocumentManagement.Internal.DocIdHandler</Class>
-    <Data/>
-    <Filter/>
-  </Receiver>
-  <Receiver>
-    <Name>Document ID Generator</Name>
-    <Synchronization>Synchronous</Synchronization>
-    <Type>10006</Type>
-    <SequenceNumber>1003</SequenceNumber>
-    <Url/>
-    <Assembly>Microsoft.Office.DocumentManagement, Version=15.0.0.0, Culture=neutral, PublicKeyToken=71e9bce111e9429c</Assembly>
-    <Class>Microsoft.Office.DocumentManagement.Internal.DocIdHandler</Class>
-    <Data/>
-    <Filter/>
-  </Receiver>
-</spe:Receivers>
-</file>
-
 <file path=customXml/item5.xml><?xml version="1.0" encoding="utf-8"?>
 <b:Sources xmlns:b="http://schemas.openxmlformats.org/officeDocument/2006/bibliography" xmlns="http://schemas.openxmlformats.org/officeDocument/2006/bibliography" SelectedStyle="\apasixtheditionofficeonline.xsl" StyleName="APA" Version="6"/>
 </file>
 
 <file path=customXml/itemProps1.xml><?xml version="1.0" encoding="utf-8"?>
+<ds:datastoreItem xmlns:ds="http://schemas.openxmlformats.org/officeDocument/2006/customXml" ds:itemID="{B79E6113-9D61-48C6-AB23-FE0124366565}">
+  <ds:schemaRefs>
+    <ds:schemaRef ds:uri="http://schemas.microsoft.com/sharepoint/v3/contenttype/forms"/>
+  </ds:schemaRefs>
+</ds:datastoreItem>
+</file>
+
+<file path=customXml/itemProps2.xml><?xml version="1.0" encoding="utf-8"?>
+<ds:datastoreItem xmlns:ds="http://schemas.openxmlformats.org/officeDocument/2006/customXml" ds:itemID="{D7FA49B8-B6EE-4B3F-B22F-E9F8C6A00940}">
+  <ds:schemaRefs>
+    <ds:schemaRef ds:uri="http://schemas.microsoft.com/sharepoint/events"/>
+  </ds:schemaRefs>
+</ds:datastoreItem>
+</file>
+
+<file path=customXml/itemProps3.xml><?xml version="1.0" encoding="utf-8"?>
 <ds:datastoreItem xmlns:ds="http://schemas.openxmlformats.org/officeDocument/2006/customXml" ds:itemID="{400DB6FE-DF17-4741-ACCE-BDED9F9E13D9}">
   <ds:schemaRefs>
     <ds:schemaRef ds:uri="http://schemas.microsoft.com/office/2006/metadata/contentType"/>
@@ -3353,7 +6610,7 @@
 </ds:datastoreItem>
 </file>
 
-<file path=customXml/itemProps2.xml><?xml version="1.0" encoding="utf-8"?>
+<file path=customXml/itemProps4.xml><?xml version="1.0" encoding="utf-8"?>
 <ds:datastoreItem xmlns:ds="http://schemas.openxmlformats.org/officeDocument/2006/customXml" ds:itemID="{4A3CED26-0910-4819-874B-D8E2CCD421FE}">
   <ds:schemaRefs>
     <ds:schemaRef ds:uri="http://schemas.microsoft.com/office/2006/metadata/properties"/>
@@ -3363,24 +6620,8 @@
 </ds:datastoreItem>
 </file>
 
-<file path=customXml/itemProps3.xml><?xml version="1.0" encoding="utf-8"?>
-<ds:datastoreItem xmlns:ds="http://schemas.openxmlformats.org/officeDocument/2006/customXml" ds:itemID="{B79E6113-9D61-48C6-AB23-FE0124366565}">
-  <ds:schemaRefs>
-    <ds:schemaRef ds:uri="http://schemas.microsoft.com/sharepoint/v3/contenttype/forms"/>
-  </ds:schemaRefs>
-</ds:datastoreItem>
-</file>
-
-<file path=customXml/itemProps4.xml><?xml version="1.0" encoding="utf-8"?>
-<ds:datastoreItem xmlns:ds="http://schemas.openxmlformats.org/officeDocument/2006/customXml" ds:itemID="{D7FA49B8-B6EE-4B3F-B22F-E9F8C6A00940}">
-  <ds:schemaRefs>
-    <ds:schemaRef ds:uri="http://schemas.microsoft.com/sharepoint/events"/>
-  </ds:schemaRefs>
-</ds:datastoreItem>
-</file>
-
 <file path=customXml/itemProps5.xml><?xml version="1.0" encoding="utf-8"?>
-<ds:datastoreItem xmlns:ds="http://schemas.openxmlformats.org/officeDocument/2006/customXml" ds:itemID="{E483DC78-D64D-9947-B562-0FE95A65EDE7}">
+<ds:datastoreItem xmlns:ds="http://schemas.openxmlformats.org/officeDocument/2006/customXml" ds:itemID="{1134F2A6-1DA3-C446-876F-73C92B15AF2B}">
   <ds:schemaRefs>
     <ds:schemaRef ds:uri="http://schemas.openxmlformats.org/officeDocument/2006/bibliography"/>
   </ds:schemaRefs>

</xml_diff>